<commit_message>
modificando un poco la docu
</commit_message>
<xml_diff>
--- a/documentacion/proyecto_final/Roman_Kornyeyev_AnaIsabel_Pedrajas_proyecto_22-23.docx
+++ b/documentacion/proyecto_final/Roman_Kornyeyev_AnaIsabel_Pedrajas_proyecto_22-23.docx
@@ -906,7 +906,19 @@
         <w:rPr>
           <w:color w:val="000000" w:themeColor="text1"/>
         </w:rPr>
-        <w:t>Nuestra propuesta de proyecto consiste en realizar una aplicación web llamada SeriesBuddies. Este sitio web permitirá a los aficionados de las series, no solo llevar un registro del contenido que ven en diferentes plataformas de streaming, sino de poder interactuar con otros usuarios a partir del diálogo y el intercambio de opiniones sobre las mismas. En principio, la plataforma va enfocada hacia el público joven (rango de edad entre los 18-25 años). Aunque será accesible para todas las edades.</w:t>
+        <w:t>Nuestra propuesta de proyecto consiste en realizar una aplicación web llamada SeriesBuddies. Este sitio web permitirá a los aficionados de las series, no solo llevar un registro del contenido que ven en diferentes plataformas de streaming, sino de poder interactuar con otros usuarios a partir del diálogo y el intercambio de opiniones sobre las mismas. En principio, la plataforma va enfocada hacia el público joven (rango de edad entre los 18-25 años)</w:t>
+      </w:r>
+      <w:r>
+        <w:rPr>
+          <w:color w:val="000000" w:themeColor="text1"/>
+        </w:rPr>
+        <w:t>, a</w:t>
+      </w:r>
+      <w:r>
+        <w:rPr>
+          <w:color w:val="000000" w:themeColor="text1"/>
+        </w:rPr>
+        <w:t>unque será accesible para todas las edades.</w:t>
       </w:r>
     </w:p>
     <w:p>
@@ -4414,6 +4426,9 @@
         <w:continuationSeparator/>
       </w:r>
     </w:p>
+  </w:endnote>
+  <w:endnote w:type="continuationNotice" w:id="1">
+    <w:p/>
   </w:endnote>
 </w:endnotes>
 </file>
@@ -4540,21 +4555,11 @@
           <w:r>
             <w:t xml:space="preserve"> de </w:t>
           </w:r>
-          <w:r>
-            <w:fldChar w:fldCharType="begin"/>
-          </w:r>
-          <w:r>
-            <w:instrText xml:space="preserve"> NUMPAGES </w:instrText>
-          </w:r>
-          <w:r>
-            <w:fldChar w:fldCharType="separate"/>
-          </w:r>
-          <w:r>
-            <w:t>19</w:t>
-          </w:r>
-          <w:r>
-            <w:fldChar w:fldCharType="end"/>
-          </w:r>
+          <w:fldSimple w:instr=" NUMPAGES ">
+            <w:r>
+              <w:t>19</w:t>
+            </w:r>
+          </w:fldSimple>
         </w:p>
       </w:tc>
     </w:tr>
@@ -4591,6 +4596,9 @@
         <w:continuationSeparator/>
       </w:r>
     </w:p>
+  </w:footnote>
+  <w:footnote w:type="continuationNotice" w:id="1">
+    <w:p/>
   </w:footnote>
 </w:footnotes>
 </file>
@@ -7722,6 +7730,7 @@
   <w:style w:type="character" w:default="1" w:styleId="Fuentedeprrafopredeter">
     <w:name w:val="Default Paragraph Font"/>
     <w:uiPriority w:val="1"/>
+    <w:semiHidden/>
     <w:unhideWhenUsed/>
   </w:style>
   <w:style w:type="table" w:default="1" w:styleId="Tablanormal">

</xml_diff>

<commit_message>
Avances en el word. Anadiendo imagenes
</commit_message>
<xml_diff>
--- a/documentacion/proyecto_final/Roman_Kornyeyev_AnaIsabel_Pedrajas_proyecto_22-23.docx
+++ b/documentacion/proyecto_final/Roman_Kornyeyev_AnaIsabel_Pedrajas_proyecto_22-23.docx
@@ -389,8 +389,20 @@
           <w:sz w:val="28"/>
           <w:szCs w:val="28"/>
         </w:rPr>
-        <w:t>Román Kornyeyev</w:t>
-      </w:r>
+        <w:t xml:space="preserve">Román </w:t>
+      </w:r>
+      <w:proofErr w:type="spellStart"/>
+      <w:r>
+        <w:rPr>
+          <w:rFonts w:ascii="Arial" w:hAnsi="Arial" w:cs="Arial"/>
+          <w:b/>
+          <w:bCs/>
+          <w:sz w:val="28"/>
+          <w:szCs w:val="28"/>
+        </w:rPr>
+        <w:t>Kornyeyev</w:t>
+      </w:r>
+      <w:proofErr w:type="spellEnd"/>
     </w:p>
     <w:p>
       <w:pPr>
@@ -462,8 +474,17 @@
           <w:rFonts w:ascii="Verdana, sans-serif" w:hAnsi="Verdana, sans-serif"/>
           <w:color w:val="auto"/>
         </w:rPr>
-        <w:t>Esta obra está bajo una licencia Reconocimiento-Compartir bajo la misma licencia 3.0 España de Creative Commons</w:t>
-      </w:r>
+        <w:t xml:space="preserve">Esta obra está bajo una licencia Reconocimiento-Compartir bajo la misma licencia 3.0 España de Creative </w:t>
+      </w:r>
+      <w:proofErr w:type="spellStart"/>
+      <w:r>
+        <w:rPr>
+          <w:rFonts w:ascii="Verdana, sans-serif" w:hAnsi="Verdana, sans-serif"/>
+          <w:color w:val="auto"/>
+        </w:rPr>
+        <w:t>Commons</w:t>
+      </w:r>
+      <w:proofErr w:type="spellEnd"/>
       <w:r>
         <w:rPr>
           <w:rFonts w:ascii="Verdana, sans-serif" w:hAnsi="Verdana, sans-serif"/>
@@ -610,6 +631,7 @@
           <w:lang w:val="en-GB"/>
         </w:rPr>
       </w:pPr>
+      <w:proofErr w:type="spellStart"/>
       <w:r>
         <w:rPr>
           <w:rFonts w:ascii="Verdana, sans-serif" w:hAnsi="Verdana, sans-serif"/>
@@ -626,6 +648,7 @@
         </w:rPr>
         <w:t>isite</w:t>
       </w:r>
+      <w:proofErr w:type="spellEnd"/>
       <w:r>
         <w:rPr>
           <w:rFonts w:ascii="Verdana, sans-serif" w:hAnsi="Verdana, sans-serif"/>
@@ -670,7 +693,39 @@
           <w:rFonts w:ascii="Verdana, sans-serif" w:hAnsi="Verdana, sans-serif"/>
           <w:color w:val="auto"/>
         </w:rPr>
-        <w:t>envíe una carta a Creative Commons, 171 Second Street, Suite 300, San Francisco, California 94105, USA.</w:t>
+        <w:t xml:space="preserve">envíe una carta a Creative </w:t>
+      </w:r>
+      <w:proofErr w:type="spellStart"/>
+      <w:r>
+        <w:rPr>
+          <w:rFonts w:ascii="Verdana, sans-serif" w:hAnsi="Verdana, sans-serif"/>
+          <w:color w:val="auto"/>
+        </w:rPr>
+        <w:t>Commons</w:t>
+      </w:r>
+      <w:proofErr w:type="spellEnd"/>
+      <w:r>
+        <w:rPr>
+          <w:rFonts w:ascii="Verdana, sans-serif" w:hAnsi="Verdana, sans-serif"/>
+          <w:color w:val="auto"/>
+        </w:rPr>
+        <w:t xml:space="preserve">, 171 </w:t>
+      </w:r>
+      <w:proofErr w:type="spellStart"/>
+      <w:r>
+        <w:rPr>
+          <w:rFonts w:ascii="Verdana, sans-serif" w:hAnsi="Verdana, sans-serif"/>
+          <w:color w:val="auto"/>
+        </w:rPr>
+        <w:t>Second</w:t>
+      </w:r>
+      <w:proofErr w:type="spellEnd"/>
+      <w:r>
+        <w:rPr>
+          <w:rFonts w:ascii="Verdana, sans-serif" w:hAnsi="Verdana, sans-serif"/>
+          <w:color w:val="auto"/>
+        </w:rPr>
+        <w:t xml:space="preserve"> Street, Suite 300, San Francisco, California 94105, USA.</w:t>
       </w:r>
     </w:p>
     <w:p>
@@ -924,96 +979,16 @@
     <w:p>
       <w:pPr>
         <w:pStyle w:val="Textbody"/>
-        <w:jc w:val="left"/>
-        <w:rPr>
-          <w:color w:val="FF0000"/>
-        </w:rPr>
-      </w:pPr>
-      <w:r>
-        <w:rPr>
-          <w:color w:val="FF0000"/>
-        </w:rPr>
-        <w:t>Concretar en esta página el resumen ejecutivo del proyecto:</w:t>
-      </w:r>
-    </w:p>
-    <w:p>
-      <w:pPr>
-        <w:pStyle w:val="Textbody"/>
-        <w:numPr>
-          <w:ilvl w:val="0"/>
-          <w:numId w:val="15"/>
-        </w:numPr>
-        <w:jc w:val="left"/>
-        <w:rPr>
-          <w:rFonts w:ascii="Arial, Arial" w:eastAsia="Arial, Arial" w:hAnsi="Arial, Arial" w:cs="Arial, Arial"/>
-          <w:color w:val="FF0000"/>
-        </w:rPr>
-      </w:pPr>
-      <w:r>
-        <w:rPr>
-          <w:color w:val="FF0000"/>
-        </w:rPr>
-        <w:t>Empresa/organización que lo realiza</w:t>
-      </w:r>
-    </w:p>
-    <w:p>
-      <w:pPr>
-        <w:pStyle w:val="Textbody"/>
-        <w:numPr>
-          <w:ilvl w:val="0"/>
-          <w:numId w:val="15"/>
-        </w:numPr>
-        <w:jc w:val="left"/>
-        <w:rPr>
-          <w:rFonts w:ascii="Arial, Arial" w:eastAsia="Arial, Arial" w:hAnsi="Arial, Arial" w:cs="Arial, Arial"/>
-          <w:color w:val="FF0000"/>
-        </w:rPr>
-      </w:pPr>
-      <w:r>
-        <w:rPr>
-          <w:color w:val="FF0000"/>
-        </w:rPr>
-        <w:t>Necesidades que cubre</w:t>
-      </w:r>
-    </w:p>
-    <w:p>
-      <w:pPr>
-        <w:pStyle w:val="Textbody"/>
-        <w:numPr>
-          <w:ilvl w:val="0"/>
-          <w:numId w:val="15"/>
-        </w:numPr>
-        <w:jc w:val="left"/>
-        <w:rPr>
-          <w:rFonts w:ascii="Arial, Arial" w:eastAsia="Arial, Arial" w:hAnsi="Arial, Arial" w:cs="Arial, Arial"/>
-          <w:color w:val="FF0000"/>
-        </w:rPr>
-      </w:pPr>
-      <w:r>
-        <w:rPr>
-          <w:color w:val="FF0000"/>
-        </w:rPr>
-        <w:t>Posible demanda/clientes</w:t>
-      </w:r>
-    </w:p>
-    <w:p>
-      <w:pPr>
-        <w:pStyle w:val="Textbody"/>
-        <w:numPr>
-          <w:ilvl w:val="0"/>
-          <w:numId w:val="15"/>
-        </w:numPr>
-        <w:jc w:val="left"/>
-        <w:rPr>
-          <w:rFonts w:ascii="Arial, Arial" w:eastAsia="Arial, Arial" w:hAnsi="Arial, Arial" w:cs="Arial, Arial"/>
-          <w:color w:val="FF0000"/>
-        </w:rPr>
-      </w:pPr>
-      <w:r>
-        <w:rPr>
-          <w:color w:val="FF0000"/>
-        </w:rPr>
-        <w:t>Breve descripción de la solución que propone este proyecto</w:t>
+        <w:spacing w:line="324" w:lineRule="auto"/>
+        <w:rPr>
+          <w:color w:val="000000" w:themeColor="text1"/>
+        </w:rPr>
+      </w:pPr>
+      <w:r>
+        <w:rPr>
+          <w:color w:val="000000" w:themeColor="text1"/>
+        </w:rPr>
+        <w:t>Para llevar a cabo SeriesBuddies en el apartado front-end hemos hecho uso de las siguientes tecnologías: HTML, CSS (vanilla) y JavaScript (vanilla). En el lado back-end nos hemos decantado por utilizar: PHP (vanilla) y MariaDB.</w:t>
       </w:r>
     </w:p>
     <w:p>
@@ -1626,7 +1601,15 @@
         </w:rPr>
       </w:pPr>
       <w:r>
-        <w:t>Enumerar las principales fases de desarrollo del mismo.</w:t>
+        <w:t xml:space="preserve">Enumerar las principales fases de desarrollo </w:t>
+      </w:r>
+      <w:proofErr w:type="gramStart"/>
+      <w:r>
+        <w:t>del mismo</w:t>
+      </w:r>
+      <w:proofErr w:type="gramEnd"/>
+      <w:r>
+        <w:t>.</w:t>
       </w:r>
     </w:p>
     <w:p>
@@ -1672,7 +1655,13 @@
         <w:pStyle w:val="Textbody"/>
       </w:pPr>
       <w:r>
-        <w:t>A continuación se identifican las necesidades detectadas en el sector productivo que originan la oportunidad de negocio que se detalla en los siguientes puntos.</w:t>
+        <w:t xml:space="preserve">A </w:t>
+      </w:r>
+      <w:r>
+        <w:t>continuación,</w:t>
+      </w:r>
+      <w:r>
+        <w:t xml:space="preserve"> se identifican las necesidades detectadas en el sector productivo que originan la oportunidad de negocio que se detalla en los siguientes puntos.</w:t>
       </w:r>
     </w:p>
     <w:p>
@@ -1714,7 +1703,47 @@
         <w:rPr>
           <w:color w:val="FF0000"/>
         </w:rPr>
-        <w:t>Por ejemplo cuántas pymes hay, cuántas no tienen pagina web, o infraestructura de red....en Madrid, en la zona centro....</w:t>
+        <w:t xml:space="preserve">Por </w:t>
+      </w:r>
+      <w:proofErr w:type="gramStart"/>
+      <w:r>
+        <w:rPr>
+          <w:color w:val="FF0000"/>
+        </w:rPr>
+        <w:t>ejemplo</w:t>
+      </w:r>
+      <w:proofErr w:type="gramEnd"/>
+      <w:r>
+        <w:rPr>
+          <w:color w:val="FF0000"/>
+        </w:rPr>
+        <w:t xml:space="preserve"> cuántas pymes hay, cuántas no tienen </w:t>
+      </w:r>
+      <w:proofErr w:type="spellStart"/>
+      <w:r>
+        <w:rPr>
+          <w:color w:val="FF0000"/>
+        </w:rPr>
+        <w:t>pagina</w:t>
+      </w:r>
+      <w:proofErr w:type="spellEnd"/>
+      <w:r>
+        <w:rPr>
+          <w:color w:val="FF0000"/>
+        </w:rPr>
+        <w:t xml:space="preserve"> web, o infraestructura de </w:t>
+      </w:r>
+      <w:r>
+        <w:rPr>
+          <w:color w:val="FF0000"/>
+        </w:rPr>
+        <w:t>red…</w:t>
+      </w:r>
+      <w:r>
+        <w:rPr>
+          <w:color w:val="FF0000"/>
+        </w:rPr>
+        <w:t>en Madrid, en la zona centro....</w:t>
       </w:r>
     </w:p>
     <w:p>
@@ -1780,7 +1809,19 @@
         <w:rPr>
           <w:color w:val="FF0000"/>
         </w:rPr>
-        <w:t xml:space="preserve"> (pequeña empresa, institutos, cajas de ahorros...) y lo que  es la </w:t>
+        <w:t xml:space="preserve"> (pequeña empresa, institutos, cajas de ahorros...) y lo </w:t>
+      </w:r>
+      <w:r>
+        <w:rPr>
+          <w:color w:val="FF0000"/>
+        </w:rPr>
+        <w:t>que es</w:t>
+      </w:r>
+      <w:r>
+        <w:rPr>
+          <w:color w:val="FF0000"/>
+        </w:rPr>
+        <w:t xml:space="preserve"> la </w:t>
       </w:r>
       <w:r>
         <w:rPr>
@@ -1794,7 +1835,41 @@
         <w:rPr>
           <w:color w:val="FF0000"/>
         </w:rPr>
-        <w:t xml:space="preserve"> de los clientes (madrid capital, pueblos de la sierra, barrios perifericos....)</w:t>
+        <w:t xml:space="preserve"> de los clientes (</w:t>
+      </w:r>
+      <w:proofErr w:type="spellStart"/>
+      <w:r>
+        <w:rPr>
+          <w:color w:val="FF0000"/>
+        </w:rPr>
+        <w:t>madrid</w:t>
+      </w:r>
+      <w:proofErr w:type="spellEnd"/>
+      <w:r>
+        <w:rPr>
+          <w:color w:val="FF0000"/>
+        </w:rPr>
+        <w:t xml:space="preserve"> capital, pueblos de la sierra, barrios </w:t>
+      </w:r>
+      <w:proofErr w:type="gramStart"/>
+      <w:r>
+        <w:rPr>
+          <w:color w:val="FF0000"/>
+        </w:rPr>
+        <w:t>periféricos</w:t>
+      </w:r>
+      <w:r>
+        <w:rPr>
+          <w:color w:val="FF0000"/>
+        </w:rPr>
+        <w:t>....</w:t>
+      </w:r>
+      <w:proofErr w:type="gramEnd"/>
+      <w:r>
+        <w:rPr>
+          <w:color w:val="FF0000"/>
+        </w:rPr>
+        <w:t>)</w:t>
       </w:r>
     </w:p>
     <w:p>
@@ -1889,7 +1964,33 @@
         <w:rPr>
           <w:color w:val="FF0000"/>
         </w:rPr>
-        <w:t xml:space="preserve"> de negocio/producto (por ejemplo VozIP, desarrollo de software embarcado...)</w:t>
+        <w:t xml:space="preserve"> de negocio/producto (por </w:t>
+      </w:r>
+      <w:r>
+        <w:rPr>
+          <w:color w:val="FF0000"/>
+        </w:rPr>
+        <w:t>ejemplo,</w:t>
+      </w:r>
+      <w:r>
+        <w:rPr>
+          <w:color w:val="FF0000"/>
+        </w:rPr>
+        <w:t xml:space="preserve"> </w:t>
+      </w:r>
+      <w:proofErr w:type="spellStart"/>
+      <w:r>
+        <w:rPr>
+          <w:color w:val="FF0000"/>
+        </w:rPr>
+        <w:t>VozIP</w:t>
+      </w:r>
+      <w:proofErr w:type="spellEnd"/>
+      <w:r>
+        <w:rPr>
+          <w:color w:val="FF0000"/>
+        </w:rPr>
+        <w:t>, desarrollo de software embarcado...)</w:t>
       </w:r>
     </w:p>
     <w:p>
@@ -1905,7 +2006,19 @@
         <w:rPr>
           <w:color w:val="FF0000"/>
         </w:rPr>
-        <w:t xml:space="preserve">La empresa/organización ya existe  y quiere </w:t>
+        <w:t xml:space="preserve">La empresa/organización ya </w:t>
+      </w:r>
+      <w:r>
+        <w:rPr>
+          <w:color w:val="FF0000"/>
+        </w:rPr>
+        <w:t>existe y</w:t>
+      </w:r>
+      <w:r>
+        <w:rPr>
+          <w:color w:val="FF0000"/>
+        </w:rPr>
+        <w:t xml:space="preserve"> quiere </w:t>
       </w:r>
       <w:r>
         <w:rPr>
@@ -2242,41 +2355,59 @@
           <w:b/>
           <w:bCs/>
         </w:rPr>
-        <w:t>2.3.3 Obligaciones fiscales, laborales  y de prevención de riesgo</w:t>
-      </w:r>
-    </w:p>
-    <w:p>
-      <w:pPr>
-        <w:pStyle w:val="Textbody"/>
-        <w:rPr>
-          <w:rFonts w:eastAsia="Arial, Arial" w:cs="Arial, Arial"/>
-          <w:color w:val="FF0000"/>
-        </w:rPr>
-      </w:pPr>
-      <w:r>
-        <w:rPr>
-          <w:rFonts w:eastAsia="Arial, Arial" w:cs="Arial, Arial"/>
-          <w:color w:val="FF0000"/>
-        </w:rPr>
-        <w:t>Resumir las principales obligaciones fiscales, laborales y de prevención de riesgos que conlleva el nuevo negocio.</w:t>
-      </w:r>
-    </w:p>
-    <w:p>
-      <w:pPr>
-        <w:pStyle w:val="Textbody"/>
-        <w:ind w:hanging="360"/>
+        <w:t xml:space="preserve">2.3.3 Obligaciones fiscales, </w:t>
+      </w:r>
+      <w:proofErr w:type="gramStart"/>
+      <w:r>
         <w:rPr>
           <w:rFonts w:eastAsia="Arial, Arial" w:cs="Arial, Arial"/>
           <w:b/>
           <w:bCs/>
         </w:rPr>
-      </w:pPr>
+        <w:t>laborales  y</w:t>
+      </w:r>
+      <w:proofErr w:type="gramEnd"/>
       <w:r>
         <w:rPr>
           <w:rFonts w:eastAsia="Arial, Arial" w:cs="Arial, Arial"/>
           <w:b/>
           <w:bCs/>
         </w:rPr>
+        <w:t xml:space="preserve"> de prevención de riesgo</w:t>
+      </w:r>
+    </w:p>
+    <w:p>
+      <w:pPr>
+        <w:pStyle w:val="Textbody"/>
+        <w:rPr>
+          <w:rFonts w:eastAsia="Arial, Arial" w:cs="Arial, Arial"/>
+          <w:color w:val="FF0000"/>
+        </w:rPr>
+      </w:pPr>
+      <w:r>
+        <w:rPr>
+          <w:rFonts w:eastAsia="Arial, Arial" w:cs="Arial, Arial"/>
+          <w:color w:val="FF0000"/>
+        </w:rPr>
+        <w:t>Resumir las principales obligaciones fiscales, laborales y de prevención de riesgos que conlleva el nuevo negocio.</w:t>
+      </w:r>
+    </w:p>
+    <w:p>
+      <w:pPr>
+        <w:pStyle w:val="Textbody"/>
+        <w:ind w:hanging="360"/>
+        <w:rPr>
+          <w:rFonts w:eastAsia="Arial, Arial" w:cs="Arial, Arial"/>
+          <w:b/>
+          <w:bCs/>
+        </w:rPr>
+      </w:pPr>
+      <w:r>
+        <w:rPr>
+          <w:rFonts w:eastAsia="Arial, Arial" w:cs="Arial, Arial"/>
+          <w:b/>
+          <w:bCs/>
+        </w:rPr>
         <w:t>2.3.4 Ayudas/subvenciones</w:t>
       </w:r>
     </w:p>
@@ -2293,7 +2424,23 @@
           <w:rFonts w:eastAsia="Arial, Arial" w:cs="Arial, Arial"/>
           <w:color w:val="FF0000"/>
         </w:rPr>
-        <w:t>Incluir las ayudas/subvenciones susceptibles de se concedidas para la puesta en marcha del proyecto.</w:t>
+        <w:t xml:space="preserve">Incluir las ayudas/subvenciones susceptibles de </w:t>
+      </w:r>
+      <w:proofErr w:type="spellStart"/>
+      <w:r>
+        <w:rPr>
+          <w:rFonts w:eastAsia="Arial, Arial" w:cs="Arial, Arial"/>
+          <w:color w:val="FF0000"/>
+        </w:rPr>
+        <w:t>se</w:t>
+      </w:r>
+      <w:proofErr w:type="spellEnd"/>
+      <w:r>
+        <w:rPr>
+          <w:rFonts w:eastAsia="Arial, Arial" w:cs="Arial, Arial"/>
+          <w:color w:val="FF0000"/>
+        </w:rPr>
+        <w:t xml:space="preserve"> concedidas para la puesta en marcha del proyecto.</w:t>
       </w:r>
     </w:p>
     <w:p>
@@ -2543,7 +2690,35 @@
           <w:rFonts w:eastAsia="Arial, Arial" w:cs="Arial, Arial"/>
           <w:color w:val="auto"/>
         </w:rPr>
-        <w:t>Ayudar a los usuarios a hacerse una idea general sobre una serie gracias a los comentarios que otros buddies han publicado.</w:t>
+        <w:t xml:space="preserve">Ayudar a los usuarios a hacerse una idea general sobre una serie gracias a los comentarios que otros </w:t>
+      </w:r>
+      <w:r>
+        <w:rPr>
+          <w:rFonts w:eastAsia="Arial, Arial" w:cs="Arial, Arial"/>
+          <w:color w:val="auto"/>
+        </w:rPr>
+        <w:t>“</w:t>
+      </w:r>
+      <w:r>
+        <w:rPr>
+          <w:rFonts w:eastAsia="Arial, Arial" w:cs="Arial, Arial"/>
+          <w:color w:val="auto"/>
+        </w:rPr>
+        <w:t>buddies</w:t>
+      </w:r>
+      <w:r>
+        <w:rPr>
+          <w:rFonts w:eastAsia="Arial, Arial" w:cs="Arial, Arial"/>
+          <w:color w:val="auto"/>
+        </w:rPr>
+        <w:t>”</w:t>
+      </w:r>
+      <w:r>
+        <w:rPr>
+          <w:rFonts w:eastAsia="Arial, Arial" w:cs="Arial, Arial"/>
+          <w:color w:val="auto"/>
+        </w:rPr>
+        <w:t xml:space="preserve"> han publicado.</w:t>
       </w:r>
     </w:p>
     <w:p>
@@ -2721,70 +2896,6 @@
         <w:pStyle w:val="Textbody"/>
         <w:rPr>
           <w:rFonts w:eastAsia="Arial, Arial" w:cs="Arial, Arial"/>
-          <w:color w:val="FF0000"/>
-        </w:rPr>
-      </w:pPr>
-      <w:r>
-        <w:rPr>
-          <w:rFonts w:eastAsia="Arial, Arial" w:cs="Arial, Arial"/>
-          <w:color w:val="FF0000"/>
-        </w:rPr>
-        <w:t>En esta fase se realiza una aproximación al diseño tecnológico de la solución.</w:t>
-      </w:r>
-    </w:p>
-    <w:p>
-      <w:pPr>
-        <w:pStyle w:val="Textbody"/>
-        <w:rPr>
-          <w:rFonts w:eastAsia="Arial, Arial" w:cs="Arial, Arial"/>
-          <w:color w:val="FF0000"/>
-        </w:rPr>
-      </w:pPr>
-      <w:r>
-        <w:rPr>
-          <w:rFonts w:eastAsia="Arial, Arial" w:cs="Arial, Arial"/>
-          <w:color w:val="FF0000"/>
-        </w:rPr>
-        <w:t xml:space="preserve">Describir </w:t>
-      </w:r>
-      <w:r>
-        <w:rPr>
-          <w:rFonts w:eastAsia="Arial, Arial" w:cs="Arial, Arial"/>
-          <w:b/>
-          <w:bCs/>
-          <w:color w:val="FF0000"/>
-        </w:rPr>
-        <w:t>cómo</w:t>
-      </w:r>
-      <w:r>
-        <w:rPr>
-          <w:rFonts w:eastAsia="Arial, Arial" w:cs="Arial, Arial"/>
-          <w:color w:val="FF0000"/>
-        </w:rPr>
-        <w:t xml:space="preserve"> realizar cada uno de los requisitos establecidos en la fase anterior.</w:t>
-      </w:r>
-    </w:p>
-    <w:p>
-      <w:pPr>
-        <w:pStyle w:val="Textbody"/>
-        <w:rPr>
-          <w:rFonts w:eastAsia="Arial, Arial" w:cs="Arial, Arial"/>
-          <w:color w:val="FF0000"/>
-        </w:rPr>
-      </w:pPr>
-      <w:r>
-        <w:rPr>
-          <w:rFonts w:eastAsia="Arial, Arial" w:cs="Arial, Arial"/>
-          <w:color w:val="FF0000"/>
-        </w:rPr>
-        <w:t>Definir la estructura de la aplicación, el diseño de los componentes (BBDD, servidor web, clientes...)</w:t>
-      </w:r>
-    </w:p>
-    <w:p>
-      <w:pPr>
-        <w:pStyle w:val="Textbody"/>
-        <w:rPr>
-          <w:rFonts w:eastAsia="Arial, Arial" w:cs="Arial, Arial"/>
           <w:color w:val="auto"/>
         </w:rPr>
       </w:pPr>
@@ -2807,9 +2918,60 @@
       <w:r>
         <w:rPr>
           <w:rFonts w:eastAsia="Arial, Arial" w:cs="Arial, Arial"/>
+          <w:noProof/>
           <w:color w:val="AEAAAA" w:themeColor="background2" w:themeShade="BF"/>
         </w:rPr>
-        <w:t>IMAGEN</w:t>
+        <w:drawing>
+          <wp:inline distT="0" distB="0" distL="0" distR="0" wp14:anchorId="28500F7B" wp14:editId="62AAF038">
+            <wp:extent cx="5798433" cy="3278268"/>
+            <wp:effectExtent l="0" t="0" r="0" b="0"/>
+            <wp:docPr id="3" name="Imagen 3"/>
+            <wp:cNvGraphicFramePr>
+              <a:graphicFrameLocks xmlns:a="http://schemas.openxmlformats.org/drawingml/2006/main" noChangeAspect="1"/>
+            </wp:cNvGraphicFramePr>
+            <a:graphic xmlns:a="http://schemas.openxmlformats.org/drawingml/2006/main">
+              <a:graphicData uri="http://schemas.openxmlformats.org/drawingml/2006/picture">
+                <pic:pic xmlns:pic="http://schemas.openxmlformats.org/drawingml/2006/picture">
+                  <pic:nvPicPr>
+                    <pic:cNvPr id="0" name="Picture 2"/>
+                    <pic:cNvPicPr>
+                      <a:picLocks noChangeAspect="1" noChangeArrowheads="1"/>
+                    </pic:cNvPicPr>
+                  </pic:nvPicPr>
+                  <pic:blipFill rotWithShape="1">
+                    <a:blip r:embed="rId9" cstate="print">
+                      <a:extLst>
+                        <a:ext uri="{28A0092B-C50C-407E-A947-70E740481C1C}">
+                          <a14:useLocalDpi xmlns:a14="http://schemas.microsoft.com/office/drawing/2010/main" val="0"/>
+                        </a:ext>
+                      </a:extLst>
+                    </a:blip>
+                    <a:srcRect l="34529" t="4248" b="44013"/>
+                    <a:stretch/>
+                  </pic:blipFill>
+                  <pic:spPr bwMode="auto">
+                    <a:xfrm>
+                      <a:off x="0" y="0"/>
+                      <a:ext cx="5825937" cy="3293818"/>
+                    </a:xfrm>
+                    <a:prstGeom prst="rect">
+                      <a:avLst/>
+                    </a:prstGeom>
+                    <a:noFill/>
+                    <a:ln>
+                      <a:noFill/>
+                    </a:ln>
+                    <a:extLst>
+                      <a:ext uri="{53640926-AAD7-44D8-BBD7-CCE9431645EC}">
+                        <a14:shadowObscured xmlns:a14="http://schemas.microsoft.com/office/drawing/2010/main"/>
+                      </a:ext>
+                    </a:extLst>
+                  </pic:spPr>
+                </pic:pic>
+              </a:graphicData>
+            </a:graphic>
+          </wp:inline>
+        </w:drawing>
       </w:r>
     </w:p>
     <w:p>
@@ -2831,6 +2993,7 @@
     <w:p>
       <w:pPr>
         <w:pStyle w:val="Textbody"/>
+        <w:jc w:val="center"/>
         <w:rPr>
           <w:rFonts w:eastAsia="Arial, Arial" w:cs="Arial, Arial"/>
           <w:color w:val="AEAAAA" w:themeColor="background2" w:themeShade="BF"/>
@@ -2839,24 +3002,75 @@
       <w:r>
         <w:rPr>
           <w:rFonts w:eastAsia="Arial, Arial" w:cs="Arial, Arial"/>
-          <w:color w:val="AEAAAA" w:themeColor="background2" w:themeShade="BF"/>
-        </w:rPr>
-        <w:t>IMAGEN</w:t>
-      </w:r>
-    </w:p>
-    <w:p>
-      <w:pPr>
-        <w:pStyle w:val="Textbody"/>
-        <w:rPr>
-          <w:rFonts w:eastAsia="Arial, Arial" w:cs="Arial, Arial"/>
-          <w:color w:val="FF0000"/>
-        </w:rPr>
-      </w:pPr>
-      <w:r>
-        <w:rPr>
-          <w:rFonts w:eastAsia="Arial, Arial" w:cs="Arial, Arial"/>
+          <w:noProof/>
           <w:color w:val="auto"/>
         </w:rPr>
+        <w:drawing>
+          <wp:inline distT="0" distB="0" distL="0" distR="0" wp14:anchorId="57CD32DA" wp14:editId="4FA98317">
+            <wp:extent cx="5740842" cy="2518371"/>
+            <wp:effectExtent l="0" t="0" r="0" b="0"/>
+            <wp:docPr id="2" name="Imagen 2" descr="Imagen que contiene Diagrama&#10;&#10;Descripción generada automáticamente"/>
+            <wp:cNvGraphicFramePr>
+              <a:graphicFrameLocks xmlns:a="http://schemas.openxmlformats.org/drawingml/2006/main" noChangeAspect="1"/>
+            </wp:cNvGraphicFramePr>
+            <a:graphic xmlns:a="http://schemas.openxmlformats.org/drawingml/2006/main">
+              <a:graphicData uri="http://schemas.openxmlformats.org/drawingml/2006/picture">
+                <pic:pic xmlns:pic="http://schemas.openxmlformats.org/drawingml/2006/picture">
+                  <pic:nvPicPr>
+                    <pic:cNvPr id="2" name="Imagen 2" descr="Imagen que contiene Diagrama&#10;&#10;Descripción generada automáticamente"/>
+                    <pic:cNvPicPr>
+                      <a:picLocks noChangeAspect="1" noChangeArrowheads="1"/>
+                    </pic:cNvPicPr>
+                  </pic:nvPicPr>
+                  <pic:blipFill rotWithShape="1">
+                    <a:blip r:embed="rId10">
+                      <a:extLst>
+                        <a:ext uri="{28A0092B-C50C-407E-A947-70E740481C1C}">
+                          <a14:useLocalDpi xmlns:a14="http://schemas.microsoft.com/office/drawing/2010/main" val="0"/>
+                        </a:ext>
+                      </a:extLst>
+                    </a:blip>
+                    <a:srcRect l="18145" t="26778" r="17841" b="25110"/>
+                    <a:stretch/>
+                  </pic:blipFill>
+                  <pic:spPr bwMode="auto">
+                    <a:xfrm>
+                      <a:off x="0" y="0"/>
+                      <a:ext cx="5911199" cy="2593103"/>
+                    </a:xfrm>
+                    <a:prstGeom prst="rect">
+                      <a:avLst/>
+                    </a:prstGeom>
+                    <a:noFill/>
+                    <a:ln>
+                      <a:noFill/>
+                    </a:ln>
+                    <a:extLst>
+                      <a:ext uri="{53640926-AAD7-44D8-BBD7-CCE9431645EC}">
+                        <a14:shadowObscured xmlns:a14="http://schemas.microsoft.com/office/drawing/2010/main"/>
+                      </a:ext>
+                    </a:extLst>
+                  </pic:spPr>
+                </pic:pic>
+              </a:graphicData>
+            </a:graphic>
+          </wp:inline>
+        </w:drawing>
+      </w:r>
+    </w:p>
+    <w:p>
+      <w:pPr>
+        <w:pStyle w:val="Textbody"/>
+        <w:rPr>
+          <w:rFonts w:eastAsia="Arial, Arial" w:cs="Arial, Arial"/>
+          <w:color w:val="auto"/>
+        </w:rPr>
+      </w:pPr>
+      <w:r>
+        <w:rPr>
+          <w:rFonts w:eastAsia="Arial, Arial" w:cs="Arial, Arial"/>
+          <w:color w:val="auto"/>
+        </w:rPr>
         <w:t>Por último, para el desarrollo back-end</w:t>
       </w:r>
       <w:r>
@@ -2885,7 +3099,44 @@
           <w:rFonts w:eastAsia="Arial, Arial" w:cs="Arial, Arial"/>
           <w:color w:val="auto"/>
         </w:rPr>
-        <w:t>ava, elegimos PHP como lenguaje de desarrollo entorno servidor debido a que, a pesar de ser lenguaje de scripting de propósito general, es un lenguaje enfocado al desarrollo web y con el que nos sentimos mas familiarizados.</w:t>
+        <w:t xml:space="preserve">ava, elegimos PHP como lenguaje de desarrollo entorno servidor debido a que, a pesar de ser lenguaje de scripting de propósito general, es un lenguaje enfocado al desarrollo web y con el que nos sentimos </w:t>
+      </w:r>
+      <w:r>
+        <w:rPr>
+          <w:rFonts w:eastAsia="Arial, Arial" w:cs="Arial, Arial"/>
+          <w:color w:val="auto"/>
+        </w:rPr>
+        <w:t>más</w:t>
+      </w:r>
+      <w:r>
+        <w:rPr>
+          <w:rFonts w:eastAsia="Arial, Arial" w:cs="Arial, Arial"/>
+          <w:color w:val="auto"/>
+        </w:rPr>
+        <w:t xml:space="preserve"> familiarizados.</w:t>
+      </w:r>
+      <w:r>
+        <w:rPr>
+          <w:rFonts w:eastAsia="Arial, Arial" w:cs="Arial, Arial"/>
+          <w:color w:val="auto"/>
+        </w:rPr>
+        <w:t xml:space="preserve"> </w:t>
+      </w:r>
+    </w:p>
+    <w:p>
+      <w:pPr>
+        <w:pStyle w:val="Textbody"/>
+        <w:rPr>
+          <w:rFonts w:eastAsia="Arial, Arial" w:cs="Arial, Arial"/>
+          <w:color w:val="auto"/>
+        </w:rPr>
+      </w:pPr>
+      <w:r>
+        <w:rPr>
+          <w:rFonts w:eastAsia="Arial, Arial" w:cs="Arial, Arial"/>
+          <w:color w:val="auto"/>
+        </w:rPr>
+        <w:t>Como ya hemos mencionado anteriormente, SeriesBuddies se construye a partir de la utilización de los lenguajes HTML, CSS y JavaScript para el lado front-end, mientras que para la gestión y la carga de los datos se hace uso de MariaDB.</w:t>
       </w:r>
     </w:p>
     <w:p>
@@ -2894,6 +3145,7 @@
       </w:pPr>
       <w:bookmarkStart w:id="9" w:name="__RefHeading__870_980353409"/>
       <w:r>
+        <w:lastRenderedPageBreak/>
         <w:t>Implementación</w:t>
       </w:r>
       <w:bookmarkEnd w:id="9"/>
@@ -2911,7 +3163,21 @@
           <w:rFonts w:eastAsia="Arial, Arial" w:cs="Arial, Arial"/>
           <w:color w:val="FF0000"/>
         </w:rPr>
-        <w:t>Partiendo del diseño, en  esta fase se construye el proyecto.</w:t>
+        <w:t xml:space="preserve">Partiendo del diseño, </w:t>
+      </w:r>
+      <w:r>
+        <w:rPr>
+          <w:rFonts w:eastAsia="Arial, Arial" w:cs="Arial, Arial"/>
+          <w:color w:val="FF0000"/>
+        </w:rPr>
+        <w:t>en esta</w:t>
+      </w:r>
+      <w:r>
+        <w:rPr>
+          <w:rFonts w:eastAsia="Arial, Arial" w:cs="Arial, Arial"/>
+          <w:color w:val="FF0000"/>
+        </w:rPr>
+        <w:t xml:space="preserve"> fase se construye el proyecto.</w:t>
       </w:r>
     </w:p>
     <w:p>
@@ -2957,7 +3223,13 @@
         <w:pStyle w:val="Textbody"/>
       </w:pPr>
       <w:r>
-        <w:t>Son muchas pruebas que pueden realizarse en un proyecto, para eliminar los posibles errores y garantizar su correcto funcionamiento. Los casos de prueba establecen las condiciones/variables que permitirán determinar si los requisitos establecidos se cumplen o no. A continuación se detallan algunos de los casos de prueba que se ejecutarán para comprobar la correcta construcción de este proyecto.</w:t>
+        <w:t xml:space="preserve">Son muchas pruebas que pueden realizarse en un proyecto, para eliminar los posibles errores y garantizar su correcto funcionamiento. Los casos de prueba establecen las condiciones/variables que permitirán determinar si los requisitos establecidos se cumplen o no. A </w:t>
+      </w:r>
+      <w:r>
+        <w:t>continuación,</w:t>
+      </w:r>
+      <w:r>
+        <w:t xml:space="preserve"> se detallan algunos de los casos de prueba que se ejecutarán para comprobar la correcta construcción de este proyecto.</w:t>
       </w:r>
     </w:p>
     <w:p>
@@ -3103,7 +3375,23 @@
           <w:rFonts w:eastAsia="Arial, Arial" w:cs="Arial, Arial"/>
           <w:color w:val="FF0000"/>
         </w:rPr>
-        <w:t>Descripción de las condiciones de ejecución que se deben cumplir antes de iniciar el caso de prueba, por ejemplo, que se haya realizado correctamente el login en el sistema...</w:t>
+        <w:t xml:space="preserve">Descripción de las condiciones de ejecución que se deben cumplir antes de iniciar el caso de prueba, por ejemplo, que se haya realizado correctamente el </w:t>
+      </w:r>
+      <w:proofErr w:type="spellStart"/>
+      <w:r>
+        <w:rPr>
+          <w:rFonts w:eastAsia="Arial, Arial" w:cs="Arial, Arial"/>
+          <w:color w:val="FF0000"/>
+        </w:rPr>
+        <w:t>login</w:t>
+      </w:r>
+      <w:proofErr w:type="spellEnd"/>
+      <w:r>
+        <w:rPr>
+          <w:rFonts w:eastAsia="Arial, Arial" w:cs="Arial, Arial"/>
+          <w:color w:val="FF0000"/>
+        </w:rPr>
+        <w:t xml:space="preserve"> en el sistema...</w:t>
       </w:r>
     </w:p>
     <w:p>
@@ -3123,7 +3411,6 @@
           <w:rFonts w:eastAsia="Arial, Arial" w:cs="Arial, Arial"/>
           <w:color w:val="FF0000"/>
         </w:rPr>
-        <w:lastRenderedPageBreak/>
         <w:t>Entrada</w:t>
       </w:r>
     </w:p>
@@ -3337,6 +3624,7 @@
           <w:rFonts w:eastAsia="Arial, Arial" w:cs="Arial, Arial"/>
           <w:color w:val="FF0000"/>
         </w:rPr>
+        <w:lastRenderedPageBreak/>
         <w:t>Evaluación</w:t>
       </w:r>
     </w:p>
@@ -3463,7 +3751,23 @@
           <w:color w:val="FF0000"/>
         </w:rPr>
         <w:tab/>
-        <w:t xml:space="preserve">Detallar qué áreas (módulos, componentes, documentos,...) se verán afectados al </w:t>
+        <w:t xml:space="preserve">Detallar qué áreas (módulos, componentes, </w:t>
+      </w:r>
+      <w:proofErr w:type="gramStart"/>
+      <w:r>
+        <w:rPr>
+          <w:rFonts w:eastAsia="Arial, Arial" w:cs="Arial, Arial"/>
+          <w:color w:val="FF0000"/>
+        </w:rPr>
+        <w:t>documentos,...</w:t>
+      </w:r>
+      <w:proofErr w:type="gramEnd"/>
+      <w:r>
+        <w:rPr>
+          <w:rFonts w:eastAsia="Arial, Arial" w:cs="Arial, Arial"/>
+          <w:color w:val="FF0000"/>
+        </w:rPr>
+        <w:t xml:space="preserve">) se verán afectados al </w:t>
       </w:r>
       <w:r>
         <w:rPr>
@@ -3488,10 +3792,12 @@
         <w:pStyle w:val="Ttulo2"/>
       </w:pPr>
       <w:bookmarkStart w:id="11" w:name="__RefHeading__874_980353409"/>
+      <w:proofErr w:type="gramStart"/>
       <w:r>
         <w:t>Objetivos a conseguir</w:t>
       </w:r>
       <w:bookmarkEnd w:id="11"/>
+      <w:proofErr w:type="gramEnd"/>
     </w:p>
     <w:p>
       <w:pPr>
@@ -3626,7 +3932,23 @@
           <w:rFonts w:eastAsia="Arial, Arial" w:cs="Arial, Arial"/>
           <w:color w:val="FF0000"/>
         </w:rPr>
-        <w:t>Contar con  3000 visita en la página web el primer mes</w:t>
+        <w:t xml:space="preserve">Contar </w:t>
+      </w:r>
+      <w:proofErr w:type="gramStart"/>
+      <w:r>
+        <w:rPr>
+          <w:rFonts w:eastAsia="Arial, Arial" w:cs="Arial, Arial"/>
+          <w:color w:val="FF0000"/>
+        </w:rPr>
+        <w:t>con  3000</w:t>
+      </w:r>
+      <w:proofErr w:type="gramEnd"/>
+      <w:r>
+        <w:rPr>
+          <w:rFonts w:eastAsia="Arial, Arial" w:cs="Arial, Arial"/>
+          <w:color w:val="FF0000"/>
+        </w:rPr>
+        <w:t xml:space="preserve"> visita en la página web el primer mes</w:t>
       </w:r>
     </w:p>
     <w:p>
@@ -3644,7 +3966,6 @@
       </w:pPr>
       <w:bookmarkStart w:id="12" w:name="__RefHeading__876_980353409"/>
       <w:r>
-        <w:lastRenderedPageBreak/>
         <w:t>Previsión de los recursos materiales y humanos necesarios</w:t>
       </w:r>
       <w:bookmarkEnd w:id="12"/>
@@ -3660,7 +3981,21 @@
         <w:rPr>
           <w:color w:val="FF0000"/>
         </w:rPr>
-        <w:t>Se tendrá  en cuenta las herramientas y la formación necesaria para desarrollar las actividades que requiere el proyecto, así como el tiempo  para llevarlo a cabo.</w:t>
+        <w:t xml:space="preserve">Se </w:t>
+      </w:r>
+      <w:proofErr w:type="gramStart"/>
+      <w:r>
+        <w:rPr>
+          <w:color w:val="FF0000"/>
+        </w:rPr>
+        <w:t>tendrá  en</w:t>
+      </w:r>
+      <w:proofErr w:type="gramEnd"/>
+      <w:r>
+        <w:rPr>
+          <w:color w:val="FF0000"/>
+        </w:rPr>
+        <w:t xml:space="preserve"> cuenta las herramientas y la formación necesaria para desarrollar las actividades que requiere el proyecto, así como el tiempo  para llevarlo a cabo.</w:t>
       </w:r>
     </w:p>
     <w:p>
@@ -3708,7 +4043,21 @@
         <w:rPr>
           <w:rFonts w:eastAsia="Arial, Arial" w:cs="Arial, Arial"/>
         </w:rPr>
-        <w:t>A continuación se detallan las actividades/tareas/procedimientos por cada una de las fases del proyecto previamente establecidas.</w:t>
+        <w:t xml:space="preserve">A </w:t>
+      </w:r>
+      <w:proofErr w:type="gramStart"/>
+      <w:r>
+        <w:rPr>
+          <w:rFonts w:eastAsia="Arial, Arial" w:cs="Arial, Arial"/>
+        </w:rPr>
+        <w:t>continuación</w:t>
+      </w:r>
+      <w:proofErr w:type="gramEnd"/>
+      <w:r>
+        <w:rPr>
+          <w:rFonts w:eastAsia="Arial, Arial" w:cs="Arial, Arial"/>
+        </w:rPr>
+        <w:t xml:space="preserve"> se detallan las actividades/tareas/procedimientos por cada una de las fases del proyecto previamente establecidas.</w:t>
       </w:r>
     </w:p>
     <w:p>
@@ -3758,6 +4107,7 @@
         </w:numPr>
       </w:pPr>
       <w:r>
+        <w:lastRenderedPageBreak/>
         <w:t>Estudio de la situación actual</w:t>
       </w:r>
     </w:p>
@@ -3983,7 +4333,6 @@
       </w:pPr>
       <w:bookmarkStart w:id="18" w:name="__RefHeading__944_1438982970"/>
       <w:r>
-        <w:lastRenderedPageBreak/>
         <w:t>Fase de pruebas</w:t>
       </w:r>
       <w:bookmarkEnd w:id="18"/>
@@ -4096,6 +4445,7 @@
       </w:pPr>
       <w:bookmarkStart w:id="20" w:name="__RefHeading__4319_478974897"/>
       <w:r>
+        <w:lastRenderedPageBreak/>
         <w:t>FUENTES</w:t>
       </w:r>
       <w:bookmarkEnd w:id="20"/>
@@ -4105,7 +4455,20 @@
         <w:pStyle w:val="Textbody"/>
       </w:pPr>
       <w:r>
-        <w:t>Incluir las páginas web, biografía,,,consultadas.</w:t>
+        <w:t xml:space="preserve">Incluir las páginas web, </w:t>
+      </w:r>
+      <w:proofErr w:type="spellStart"/>
+      <w:proofErr w:type="gramStart"/>
+      <w:r>
+        <w:t>biografía,,,</w:t>
+      </w:r>
+      <w:proofErr w:type="gramEnd"/>
+      <w:r>
+        <w:t>consultadas</w:t>
+      </w:r>
+      <w:proofErr w:type="spellEnd"/>
+      <w:r>
+        <w:t>.</w:t>
       </w:r>
     </w:p>
     <w:p>
@@ -4145,7 +4508,15 @@
         <w:pStyle w:val="Textbody"/>
       </w:pPr>
       <w:r>
-        <w:t>Por ejemplo, a continuación se incluyen unas pautas a tener en cuenta a la hora de elaborar la documentación del proyecto.</w:t>
+        <w:t xml:space="preserve">Por ejemplo, a </w:t>
+      </w:r>
+      <w:proofErr w:type="gramStart"/>
+      <w:r>
+        <w:t>continuación</w:t>
+      </w:r>
+      <w:proofErr w:type="gramEnd"/>
+      <w:r>
+        <w:t xml:space="preserve"> se incluyen unas pautas a tener en cuenta a la hora de elaborar la documentación del proyecto.</w:t>
       </w:r>
     </w:p>
     <w:p>
@@ -4229,8 +4600,13 @@
         <w:pStyle w:val="Textbody"/>
       </w:pPr>
       <w:r>
-        <w:t>Cualquier figura, tabla... incluida en el documento deberá tener un título a pie de página..</w:t>
-      </w:r>
+        <w:t xml:space="preserve">Cualquier figura, tabla... incluida en el documento deberá tener un título a pie de </w:t>
+      </w:r>
+      <w:proofErr w:type="gramStart"/>
+      <w:r>
+        <w:t>página..</w:t>
+      </w:r>
+      <w:proofErr w:type="gramEnd"/>
     </w:p>
     <w:p>
       <w:pPr>
@@ -4277,7 +4653,6 @@
           <w:b/>
           <w:bCs/>
         </w:rPr>
-        <w:lastRenderedPageBreak/>
         <w:t>Redacción</w:t>
       </w:r>
     </w:p>
@@ -4294,7 +4669,15 @@
         <w:pStyle w:val="Textbody"/>
       </w:pPr>
       <w:r>
-        <w:t>No se emplearán formas personales (instalamos, seleccionamos...) en su lugar se utilizarán formas impersonales ( instalar, se instalará, seleccionar, se selecciona,...).</w:t>
+        <w:t xml:space="preserve">No se emplearán formas personales (instalamos, seleccionamos...) en su lugar se utilizarán formas impersonales ( instalar, se instalará, seleccionar, se </w:t>
+      </w:r>
+      <w:proofErr w:type="gramStart"/>
+      <w:r>
+        <w:t>selecciona,...</w:t>
+      </w:r>
+      <w:proofErr w:type="gramEnd"/>
+      <w:r>
+        <w:t>).</w:t>
       </w:r>
     </w:p>
     <w:p>
@@ -4342,7 +4725,15 @@
         <w:pStyle w:val="Textbody"/>
       </w:pPr>
       <w:r>
-        <w:t>El documento se generará en formato pdf.</w:t>
+        <w:t xml:space="preserve">El documento se generará en formato </w:t>
+      </w:r>
+      <w:proofErr w:type="spellStart"/>
+      <w:r>
+        <w:t>pdf</w:t>
+      </w:r>
+      <w:proofErr w:type="spellEnd"/>
+      <w:r>
+        <w:t>.</w:t>
       </w:r>
     </w:p>
     <w:p>
@@ -4366,7 +4757,15 @@
         <w:pStyle w:val="Textbody"/>
       </w:pPr>
       <w:r>
-        <w:t>Todo el material del módulo Proyecto (documentos, ficheros fuentes, herramientas...) se entregará en formato electrónico, en una  carpeta comprimida:</w:t>
+        <w:t xml:space="preserve">Todo el material del módulo Proyecto (documentos, ficheros fuentes, herramientas...) se entregará en formato electrónico, en </w:t>
+      </w:r>
+      <w:proofErr w:type="gramStart"/>
+      <w:r>
+        <w:t>una  carpeta</w:t>
+      </w:r>
+      <w:proofErr w:type="gramEnd"/>
+      <w:r>
+        <w:t xml:space="preserve"> comprimida:</w:t>
       </w:r>
     </w:p>
     <w:p>
@@ -4397,12 +4796,13 @@
         <w:pStyle w:val="Textbody"/>
       </w:pPr>
       <w:r>
+        <w:lastRenderedPageBreak/>
         <w:t xml:space="preserve">                         </w:t>
       </w:r>
     </w:p>
     <w:sectPr>
-      <w:headerReference w:type="default" r:id="rId9"/>
-      <w:footerReference w:type="default" r:id="rId10"/>
+      <w:headerReference w:type="default" r:id="rId11"/>
+      <w:footerReference w:type="default" r:id="rId12"/>
       <w:pgSz w:w="11906" w:h="16838"/>
       <w:pgMar w:top="991" w:right="1416" w:bottom="991" w:left="1418" w:header="708" w:footer="708" w:gutter="0"/>
       <w:cols w:space="720"/>

</xml_diff>

<commit_message>
Logos y mockup en el word
</commit_message>
<xml_diff>
--- a/documentacion/proyecto_final/Roman_Kornyeyev_AnaIsabel_Pedrajas_proyecto_22-23.docx
+++ b/documentacion/proyecto_final/Roman_Kornyeyev_AnaIsabel_Pedrajas_proyecto_22-23.docx
@@ -1603,11 +1603,9 @@
       <w:r>
         <w:t xml:space="preserve">Enumerar las principales fases de desarrollo </w:t>
       </w:r>
-      <w:proofErr w:type="gramStart"/>
-      <w:r>
-        <w:t>del mismo</w:t>
-      </w:r>
-      <w:proofErr w:type="gramEnd"/>
+      <w:r>
+        <w:t>de este</w:t>
+      </w:r>
       <w:r>
         <w:t>.</w:t>
       </w:r>
@@ -1671,9 +1669,15 @@
           <w:tab w:val="clear" w:pos="4252"/>
           <w:tab w:val="center" w:pos="2552"/>
         </w:tabs>
+        <w:rPr>
+          <w:color w:val="C45911" w:themeColor="accent2" w:themeShade="BF"/>
+        </w:rPr>
       </w:pPr>
       <w:bookmarkStart w:id="2" w:name="__RefHeading__4644_1717060311"/>
       <w:r>
+        <w:rPr>
+          <w:color w:val="C45911" w:themeColor="accent2" w:themeShade="BF"/>
+        </w:rPr>
         <w:t>Análisis de la situación actual</w:t>
       </w:r>
       <w:bookmarkEnd w:id="2"/>
@@ -1682,12 +1686,12 @@
       <w:pPr>
         <w:pStyle w:val="Textbody"/>
         <w:rPr>
-          <w:color w:val="FF0000"/>
-        </w:rPr>
-      </w:pPr>
-      <w:r>
-        <w:rPr>
-          <w:color w:val="FF0000"/>
+          <w:color w:val="C45911" w:themeColor="accent2" w:themeShade="BF"/>
+        </w:rPr>
+      </w:pPr>
+      <w:r>
+        <w:rPr>
+          <w:color w:val="C45911" w:themeColor="accent2" w:themeShade="BF"/>
         </w:rPr>
         <w:t>Estudio estadístico dentro del ámbito de aplicación del proyecto.</w:t>
       </w:r>
@@ -1696,52 +1700,48 @@
       <w:pPr>
         <w:pStyle w:val="Textbody"/>
         <w:rPr>
-          <w:color w:val="FF0000"/>
-        </w:rPr>
-      </w:pPr>
-      <w:r>
-        <w:rPr>
-          <w:color w:val="FF0000"/>
+          <w:color w:val="C45911" w:themeColor="accent2" w:themeShade="BF"/>
+        </w:rPr>
+      </w:pPr>
+      <w:r>
+        <w:rPr>
+          <w:color w:val="C45911" w:themeColor="accent2" w:themeShade="BF"/>
         </w:rPr>
         <w:t xml:space="preserve">Por </w:t>
       </w:r>
-      <w:proofErr w:type="gramStart"/>
-      <w:r>
-        <w:rPr>
-          <w:color w:val="FF0000"/>
-        </w:rPr>
-        <w:t>ejemplo</w:t>
-      </w:r>
-      <w:proofErr w:type="gramEnd"/>
-      <w:r>
-        <w:rPr>
-          <w:color w:val="FF0000"/>
+      <w:r>
+        <w:rPr>
+          <w:color w:val="C45911" w:themeColor="accent2" w:themeShade="BF"/>
+        </w:rPr>
+        <w:t>ejemplo,</w:t>
+      </w:r>
+      <w:r>
+        <w:rPr>
+          <w:color w:val="C45911" w:themeColor="accent2" w:themeShade="BF"/>
         </w:rPr>
         <w:t xml:space="preserve"> cuántas pymes hay, cuántas no tienen </w:t>
       </w:r>
-      <w:proofErr w:type="spellStart"/>
-      <w:r>
-        <w:rPr>
-          <w:color w:val="FF0000"/>
-        </w:rPr>
-        <w:t>pagina</w:t>
-      </w:r>
-      <w:proofErr w:type="spellEnd"/>
-      <w:r>
-        <w:rPr>
-          <w:color w:val="FF0000"/>
+      <w:r>
+        <w:rPr>
+          <w:color w:val="C45911" w:themeColor="accent2" w:themeShade="BF"/>
+        </w:rPr>
+        <w:t>página</w:t>
+      </w:r>
+      <w:r>
+        <w:rPr>
+          <w:color w:val="C45911" w:themeColor="accent2" w:themeShade="BF"/>
         </w:rPr>
         <w:t xml:space="preserve"> web, o infraestructura de </w:t>
       </w:r>
       <w:r>
         <w:rPr>
-          <w:color w:val="FF0000"/>
+          <w:color w:val="C45911" w:themeColor="accent2" w:themeShade="BF"/>
         </w:rPr>
         <w:t>red…</w:t>
       </w:r>
       <w:r>
         <w:rPr>
-          <w:color w:val="FF0000"/>
+          <w:color w:val="C45911" w:themeColor="accent2" w:themeShade="BF"/>
         </w:rPr>
         <w:t>en Madrid, en la zona centro....</w:t>
       </w:r>
@@ -1749,9 +1749,15 @@
     <w:p>
       <w:pPr>
         <w:pStyle w:val="Ttulo2"/>
+        <w:rPr>
+          <w:color w:val="C45911" w:themeColor="accent2" w:themeShade="BF"/>
+        </w:rPr>
       </w:pPr>
       <w:bookmarkStart w:id="3" w:name="__RefHeading__4646_1717060311"/>
       <w:r>
+        <w:rPr>
+          <w:color w:val="C45911" w:themeColor="accent2" w:themeShade="BF"/>
+        </w:rPr>
         <w:t>Necesidades del cliente y oportunidad de negocio</w:t>
       </w:r>
       <w:bookmarkEnd w:id="3"/>
@@ -1760,12 +1766,12 @@
       <w:pPr>
         <w:pStyle w:val="Textbody"/>
         <w:rPr>
-          <w:color w:val="FF0000"/>
-        </w:rPr>
-      </w:pPr>
-      <w:r>
-        <w:rPr>
-          <w:color w:val="FF0000"/>
+          <w:color w:val="C45911" w:themeColor="accent2" w:themeShade="BF"/>
+        </w:rPr>
+      </w:pPr>
+      <w:r>
+        <w:rPr>
+          <w:color w:val="C45911" w:themeColor="accent2" w:themeShade="BF"/>
         </w:rPr>
         <w:t>Explicar la necesidad del cliente o de los posibles clientes:   eliminar inconsistencias, duplicidades, incrementar el número de clientes, abordar nuevas líneas de negocio, mejorar la competitividad,</w:t>
       </w:r>
@@ -1774,12 +1780,12 @@
       <w:pPr>
         <w:pStyle w:val="Textbody"/>
         <w:rPr>
-          <w:color w:val="FF0000"/>
-        </w:rPr>
-      </w:pPr>
-      <w:r>
-        <w:rPr>
-          <w:color w:val="FF0000"/>
+          <w:color w:val="C45911" w:themeColor="accent2" w:themeShade="BF"/>
+        </w:rPr>
+      </w:pPr>
+      <w:r>
+        <w:rPr>
+          <w:color w:val="C45911" w:themeColor="accent2" w:themeShade="BF"/>
         </w:rPr>
         <w:t xml:space="preserve">Concretar la </w:t>
       </w:r>
@@ -1787,13 +1793,13 @@
         <w:rPr>
           <w:b/>
           <w:bCs/>
-          <w:color w:val="FF0000"/>
+          <w:color w:val="C45911" w:themeColor="accent2" w:themeShade="BF"/>
         </w:rPr>
         <w:t>ubicación</w:t>
       </w:r>
       <w:r>
         <w:rPr>
-          <w:color w:val="FF0000"/>
+          <w:color w:val="C45911" w:themeColor="accent2" w:themeShade="BF"/>
         </w:rPr>
         <w:t xml:space="preserve"> de la empresa, el </w:t>
       </w:r>
@@ -1801,25 +1807,25 @@
         <w:rPr>
           <w:b/>
           <w:bCs/>
-          <w:color w:val="FF0000"/>
+          <w:color w:val="C45911" w:themeColor="accent2" w:themeShade="BF"/>
         </w:rPr>
         <w:t>ámbito de actuación</w:t>
       </w:r>
       <w:r>
         <w:rPr>
-          <w:color w:val="FF0000"/>
+          <w:color w:val="C45911" w:themeColor="accent2" w:themeShade="BF"/>
         </w:rPr>
         <w:t xml:space="preserve"> (pequeña empresa, institutos, cajas de ahorros...) y lo </w:t>
       </w:r>
       <w:r>
         <w:rPr>
-          <w:color w:val="FF0000"/>
+          <w:color w:val="C45911" w:themeColor="accent2" w:themeShade="BF"/>
         </w:rPr>
         <w:t>que es</w:t>
       </w:r>
       <w:r>
         <w:rPr>
-          <w:color w:val="FF0000"/>
+          <w:color w:val="C45911" w:themeColor="accent2" w:themeShade="BF"/>
         </w:rPr>
         <w:t xml:space="preserve"> la </w:t>
       </w:r>
@@ -1827,47 +1833,37 @@
         <w:rPr>
           <w:b/>
           <w:bCs/>
-          <w:color w:val="FF0000"/>
+          <w:color w:val="C45911" w:themeColor="accent2" w:themeShade="BF"/>
         </w:rPr>
         <w:t>localización</w:t>
       </w:r>
       <w:r>
         <w:rPr>
-          <w:color w:val="FF0000"/>
+          <w:color w:val="C45911" w:themeColor="accent2" w:themeShade="BF"/>
         </w:rPr>
         <w:t xml:space="preserve"> de los clientes (</w:t>
       </w:r>
-      <w:proofErr w:type="spellStart"/>
-      <w:r>
-        <w:rPr>
-          <w:color w:val="FF0000"/>
-        </w:rPr>
-        <w:t>madrid</w:t>
-      </w:r>
-      <w:proofErr w:type="spellEnd"/>
-      <w:r>
-        <w:rPr>
-          <w:color w:val="FF0000"/>
+      <w:r>
+        <w:rPr>
+          <w:color w:val="C45911" w:themeColor="accent2" w:themeShade="BF"/>
+        </w:rPr>
+        <w:t>Madrid</w:t>
+      </w:r>
+      <w:r>
+        <w:rPr>
+          <w:color w:val="C45911" w:themeColor="accent2" w:themeShade="BF"/>
         </w:rPr>
         <w:t xml:space="preserve"> capital, pueblos de la sierra, barrios </w:t>
       </w:r>
-      <w:proofErr w:type="gramStart"/>
-      <w:r>
-        <w:rPr>
-          <w:color w:val="FF0000"/>
-        </w:rPr>
-        <w:t>periféricos</w:t>
-      </w:r>
-      <w:r>
-        <w:rPr>
-          <w:color w:val="FF0000"/>
-        </w:rPr>
-        <w:t>....</w:t>
-      </w:r>
-      <w:proofErr w:type="gramEnd"/>
-      <w:r>
-        <w:rPr>
-          <w:color w:val="FF0000"/>
+      <w:r>
+        <w:rPr>
+          <w:color w:val="C45911" w:themeColor="accent2" w:themeShade="BF"/>
+        </w:rPr>
+        <w:t>periféricos…</w:t>
+      </w:r>
+      <w:r>
+        <w:rPr>
+          <w:color w:val="C45911" w:themeColor="accent2" w:themeShade="BF"/>
         </w:rPr>
         <w:t>)</w:t>
       </w:r>
@@ -2357,16 +2353,14 @@
         </w:rPr>
         <w:t xml:space="preserve">2.3.3 Obligaciones fiscales, </w:t>
       </w:r>
-      <w:proofErr w:type="gramStart"/>
       <w:r>
         <w:rPr>
           <w:rFonts w:eastAsia="Arial, Arial" w:cs="Arial, Arial"/>
           <w:b/>
           <w:bCs/>
         </w:rPr>
-        <w:t>laborales  y</w:t>
-      </w:r>
-      <w:proofErr w:type="gramEnd"/>
+        <w:t>laborales y</w:t>
+      </w:r>
       <w:r>
         <w:rPr>
           <w:rFonts w:eastAsia="Arial, Arial" w:cs="Arial, Arial"/>
@@ -2395,18 +2389,47 @@
     <w:p>
       <w:pPr>
         <w:pStyle w:val="Textbody"/>
-        <w:ind w:hanging="360"/>
         <w:rPr>
           <w:rFonts w:eastAsia="Arial, Arial" w:cs="Arial, Arial"/>
           <w:b/>
           <w:bCs/>
-        </w:rPr>
-      </w:pPr>
+          <w:color w:val="FF0000"/>
+        </w:rPr>
+      </w:pPr>
+      <w:r>
+        <w:rPr>
+          <w:rFonts w:eastAsia="Arial, Arial" w:cs="Arial, Arial"/>
+          <w:color w:val="FF0000"/>
+        </w:rPr>
+        <w:t>**</w:t>
+      </w:r>
       <w:r>
         <w:rPr>
           <w:rFonts w:eastAsia="Arial, Arial" w:cs="Arial, Arial"/>
           <w:b/>
           <w:bCs/>
+          <w:color w:val="FF0000"/>
+        </w:rPr>
+        <w:t>EMPRESA</w:t>
+      </w:r>
+    </w:p>
+    <w:p>
+      <w:pPr>
+        <w:pStyle w:val="Textbody"/>
+        <w:ind w:hanging="360"/>
+        <w:rPr>
+          <w:rFonts w:eastAsia="Arial, Arial" w:cs="Arial, Arial"/>
+          <w:b/>
+          <w:bCs/>
+          <w:color w:val="ED7D31" w:themeColor="accent2"/>
+        </w:rPr>
+      </w:pPr>
+      <w:r>
+        <w:rPr>
+          <w:rFonts w:eastAsia="Arial, Arial" w:cs="Arial, Arial"/>
+          <w:b/>
+          <w:bCs/>
+          <w:color w:val="ED7D31" w:themeColor="accent2"/>
         </w:rPr>
         <w:t>2.3.4 Ayudas/subvenciones</w:t>
       </w:r>
@@ -2416,13 +2439,13 @@
         <w:pStyle w:val="Textbody"/>
         <w:rPr>
           <w:rFonts w:eastAsia="Arial, Arial" w:cs="Arial, Arial"/>
-          <w:color w:val="FF0000"/>
-        </w:rPr>
-      </w:pPr>
-      <w:r>
-        <w:rPr>
-          <w:rFonts w:eastAsia="Arial, Arial" w:cs="Arial, Arial"/>
-          <w:color w:val="FF0000"/>
+          <w:color w:val="ED7D31" w:themeColor="accent2"/>
+        </w:rPr>
+      </w:pPr>
+      <w:r>
+        <w:rPr>
+          <w:rFonts w:eastAsia="Arial, Arial" w:cs="Arial, Arial"/>
+          <w:color w:val="ED7D31" w:themeColor="accent2"/>
         </w:rPr>
         <w:t xml:space="preserve">Incluir las ayudas/subvenciones susceptibles de </w:t>
       </w:r>
@@ -2430,7 +2453,7 @@
       <w:r>
         <w:rPr>
           <w:rFonts w:eastAsia="Arial, Arial" w:cs="Arial, Arial"/>
-          <w:color w:val="FF0000"/>
+          <w:color w:val="ED7D31" w:themeColor="accent2"/>
         </w:rPr>
         <w:t>se</w:t>
       </w:r>
@@ -2438,7 +2461,7 @@
       <w:r>
         <w:rPr>
           <w:rFonts w:eastAsia="Arial, Arial" w:cs="Arial, Arial"/>
-          <w:color w:val="FF0000"/>
+          <w:color w:val="ED7D31" w:themeColor="accent2"/>
         </w:rPr>
         <w:t xml:space="preserve"> concedidas para la puesta en marcha del proyecto.</w:t>
       </w:r>
@@ -2976,6 +2999,367 @@
     </w:p>
     <w:p>
       <w:pPr>
+        <w:suppressAutoHyphens w:val="0"/>
+        <w:spacing w:before="240" w:after="240"/>
+        <w:jc w:val="both"/>
+        <w:rPr>
+          <w:rFonts w:eastAsia="Arial, Arial" w:cs="Arial, Arial"/>
+        </w:rPr>
+      </w:pPr>
+      <w:r>
+        <w:rPr>
+          <w:rFonts w:eastAsia="Arial, Arial" w:cs="Arial, Arial"/>
+        </w:rPr>
+        <w:t>Una vez realizado el wireframe y decidida la paleta de colores sobre la que trabajar, desarrollamos un mockup o prototipo, donde se pudieran ver los estilos definidos a las diferentes páginas y cómo se expondría la información al usuario de manera que le fuera atractiva, sencilla e intuitiva. Al mismo tiempo, se pensó en qué efectos o animaciones podíamos incluir en el sitio web para dotarla de mayor dinamismo y modernidad.</w:t>
+      </w:r>
+    </w:p>
+    <w:p>
+      <w:pPr>
+        <w:suppressAutoHyphens w:val="0"/>
+        <w:jc w:val="center"/>
+        <w:rPr>
+          <w:rFonts w:ascii="Arial" w:eastAsia="Arial, Arial" w:hAnsi="Arial" w:cs="Arial, Arial"/>
+        </w:rPr>
+      </w:pPr>
+      <w:r>
+        <w:rPr>
+          <w:rFonts w:eastAsia="Arial, Arial" w:cs="Arial, Arial"/>
+          <w:noProof/>
+        </w:rPr>
+        <w:drawing>
+          <wp:inline distT="0" distB="0" distL="0" distR="0" wp14:anchorId="48CC559F" wp14:editId="7A16BAB8">
+            <wp:extent cx="2870791" cy="1614820"/>
+            <wp:effectExtent l="0" t="0" r="6350" b="4445"/>
+            <wp:docPr id="1350846357" name="Imagen 2" descr="Interfaz de usuario gráfica&#10;&#10;Descripción generada automáticamente"/>
+            <wp:cNvGraphicFramePr>
+              <a:graphicFrameLocks xmlns:a="http://schemas.openxmlformats.org/drawingml/2006/main" noChangeAspect="1"/>
+            </wp:cNvGraphicFramePr>
+            <a:graphic xmlns:a="http://schemas.openxmlformats.org/drawingml/2006/main">
+              <a:graphicData uri="http://schemas.openxmlformats.org/drawingml/2006/picture">
+                <pic:pic xmlns:pic="http://schemas.openxmlformats.org/drawingml/2006/picture">
+                  <pic:nvPicPr>
+                    <pic:cNvPr id="1350846357" name="Imagen 2" descr="Interfaz de usuario gráfica&#10;&#10;Descripción generada automáticamente"/>
+                    <pic:cNvPicPr/>
+                  </pic:nvPicPr>
+                  <pic:blipFill>
+                    <a:blip r:embed="rId10" cstate="print">
+                      <a:extLst>
+                        <a:ext uri="{28A0092B-C50C-407E-A947-70E740481C1C}">
+                          <a14:useLocalDpi xmlns:a14="http://schemas.microsoft.com/office/drawing/2010/main" val="0"/>
+                        </a:ext>
+                      </a:extLst>
+                    </a:blip>
+                    <a:stretch>
+                      <a:fillRect/>
+                    </a:stretch>
+                  </pic:blipFill>
+                  <pic:spPr>
+                    <a:xfrm>
+                      <a:off x="0" y="0"/>
+                      <a:ext cx="2878579" cy="1619201"/>
+                    </a:xfrm>
+                    <a:prstGeom prst="rect">
+                      <a:avLst/>
+                    </a:prstGeom>
+                  </pic:spPr>
+                </pic:pic>
+              </a:graphicData>
+            </a:graphic>
+          </wp:inline>
+        </w:drawing>
+      </w:r>
+      <w:r>
+        <w:rPr>
+          <w:rFonts w:eastAsia="Arial, Arial" w:cs="Arial, Arial"/>
+          <w:noProof/>
+        </w:rPr>
+        <w:drawing>
+          <wp:inline distT="0" distB="0" distL="0" distR="0" wp14:anchorId="510BF1D4" wp14:editId="524935F8">
+            <wp:extent cx="2870200" cy="1614488"/>
+            <wp:effectExtent l="0" t="0" r="6350" b="5080"/>
+            <wp:docPr id="531559083" name="Imagen 3" descr="Interfaz de usuario gráfica, Aplicación, Sitio web&#10;&#10;Descripción generada automáticamente"/>
+            <wp:cNvGraphicFramePr>
+              <a:graphicFrameLocks xmlns:a="http://schemas.openxmlformats.org/drawingml/2006/main" noChangeAspect="1"/>
+            </wp:cNvGraphicFramePr>
+            <a:graphic xmlns:a="http://schemas.openxmlformats.org/drawingml/2006/main">
+              <a:graphicData uri="http://schemas.openxmlformats.org/drawingml/2006/picture">
+                <pic:pic xmlns:pic="http://schemas.openxmlformats.org/drawingml/2006/picture">
+                  <pic:nvPicPr>
+                    <pic:cNvPr id="531559083" name="Imagen 3" descr="Interfaz de usuario gráfica, Aplicación, Sitio web&#10;&#10;Descripción generada automáticamente"/>
+                    <pic:cNvPicPr/>
+                  </pic:nvPicPr>
+                  <pic:blipFill>
+                    <a:blip r:embed="rId11" cstate="print">
+                      <a:extLst>
+                        <a:ext uri="{28A0092B-C50C-407E-A947-70E740481C1C}">
+                          <a14:useLocalDpi xmlns:a14="http://schemas.microsoft.com/office/drawing/2010/main" val="0"/>
+                        </a:ext>
+                      </a:extLst>
+                    </a:blip>
+                    <a:stretch>
+                      <a:fillRect/>
+                    </a:stretch>
+                  </pic:blipFill>
+                  <pic:spPr>
+                    <a:xfrm>
+                      <a:off x="0" y="0"/>
+                      <a:ext cx="2885894" cy="1623316"/>
+                    </a:xfrm>
+                    <a:prstGeom prst="rect">
+                      <a:avLst/>
+                    </a:prstGeom>
+                  </pic:spPr>
+                </pic:pic>
+              </a:graphicData>
+            </a:graphic>
+          </wp:inline>
+        </w:drawing>
+      </w:r>
+      <w:r>
+        <w:rPr>
+          <w:rFonts w:eastAsia="Arial, Arial" w:cs="Arial, Arial"/>
+          <w:noProof/>
+        </w:rPr>
+        <w:drawing>
+          <wp:inline distT="0" distB="0" distL="0" distR="0" wp14:anchorId="2B0AA81C" wp14:editId="74DF95A6">
+            <wp:extent cx="2870200" cy="1614488"/>
+            <wp:effectExtent l="0" t="0" r="6350" b="5080"/>
+            <wp:docPr id="1205064173" name="Imagen 7" descr="Interfaz de usuario gráfica, Sitio web&#10;&#10;Descripción generada automáticamente"/>
+            <wp:cNvGraphicFramePr>
+              <a:graphicFrameLocks xmlns:a="http://schemas.openxmlformats.org/drawingml/2006/main" noChangeAspect="1"/>
+            </wp:cNvGraphicFramePr>
+            <a:graphic xmlns:a="http://schemas.openxmlformats.org/drawingml/2006/main">
+              <a:graphicData uri="http://schemas.openxmlformats.org/drawingml/2006/picture">
+                <pic:pic xmlns:pic="http://schemas.openxmlformats.org/drawingml/2006/picture">
+                  <pic:nvPicPr>
+                    <pic:cNvPr id="1205064173" name="Imagen 7" descr="Interfaz de usuario gráfica, Sitio web&#10;&#10;Descripción generada automáticamente"/>
+                    <pic:cNvPicPr/>
+                  </pic:nvPicPr>
+                  <pic:blipFill>
+                    <a:blip r:embed="rId12" cstate="print">
+                      <a:extLst>
+                        <a:ext uri="{28A0092B-C50C-407E-A947-70E740481C1C}">
+                          <a14:useLocalDpi xmlns:a14="http://schemas.microsoft.com/office/drawing/2010/main" val="0"/>
+                        </a:ext>
+                      </a:extLst>
+                    </a:blip>
+                    <a:stretch>
+                      <a:fillRect/>
+                    </a:stretch>
+                  </pic:blipFill>
+                  <pic:spPr>
+                    <a:xfrm>
+                      <a:off x="0" y="0"/>
+                      <a:ext cx="2900594" cy="1631584"/>
+                    </a:xfrm>
+                    <a:prstGeom prst="rect">
+                      <a:avLst/>
+                    </a:prstGeom>
+                  </pic:spPr>
+                </pic:pic>
+              </a:graphicData>
+            </a:graphic>
+          </wp:inline>
+        </w:drawing>
+      </w:r>
+      <w:r>
+        <w:rPr>
+          <w:rFonts w:eastAsia="Arial, Arial" w:cs="Arial, Arial"/>
+          <w:noProof/>
+        </w:rPr>
+        <w:drawing>
+          <wp:inline distT="0" distB="0" distL="0" distR="0" wp14:anchorId="6673B053" wp14:editId="772D5DEA">
+            <wp:extent cx="2870200" cy="1614487"/>
+            <wp:effectExtent l="0" t="0" r="6350" b="5080"/>
+            <wp:docPr id="498234498" name="Imagen 6" descr="Interfaz de usuario gráfica&#10;&#10;Descripción generada automáticamente"/>
+            <wp:cNvGraphicFramePr>
+              <a:graphicFrameLocks xmlns:a="http://schemas.openxmlformats.org/drawingml/2006/main" noChangeAspect="1"/>
+            </wp:cNvGraphicFramePr>
+            <a:graphic xmlns:a="http://schemas.openxmlformats.org/drawingml/2006/main">
+              <a:graphicData uri="http://schemas.openxmlformats.org/drawingml/2006/picture">
+                <pic:pic xmlns:pic="http://schemas.openxmlformats.org/drawingml/2006/picture">
+                  <pic:nvPicPr>
+                    <pic:cNvPr id="498234498" name="Imagen 6" descr="Interfaz de usuario gráfica&#10;&#10;Descripción generada automáticamente"/>
+                    <pic:cNvPicPr/>
+                  </pic:nvPicPr>
+                  <pic:blipFill>
+                    <a:blip r:embed="rId13" cstate="print">
+                      <a:extLst>
+                        <a:ext uri="{28A0092B-C50C-407E-A947-70E740481C1C}">
+                          <a14:useLocalDpi xmlns:a14="http://schemas.microsoft.com/office/drawing/2010/main" val="0"/>
+                        </a:ext>
+                      </a:extLst>
+                    </a:blip>
+                    <a:stretch>
+                      <a:fillRect/>
+                    </a:stretch>
+                  </pic:blipFill>
+                  <pic:spPr>
+                    <a:xfrm>
+                      <a:off x="0" y="0"/>
+                      <a:ext cx="2894587" cy="1628205"/>
+                    </a:xfrm>
+                    <a:prstGeom prst="rect">
+                      <a:avLst/>
+                    </a:prstGeom>
+                  </pic:spPr>
+                </pic:pic>
+              </a:graphicData>
+            </a:graphic>
+          </wp:inline>
+        </w:drawing>
+      </w:r>
+      <w:r>
+        <w:rPr>
+          <w:rFonts w:eastAsia="Arial, Arial" w:cs="Arial, Arial"/>
+          <w:noProof/>
+        </w:rPr>
+        <w:lastRenderedPageBreak/>
+        <w:drawing>
+          <wp:inline distT="0" distB="0" distL="0" distR="0" wp14:anchorId="1C74E0F1" wp14:editId="77134C16">
+            <wp:extent cx="2867927" cy="1613210"/>
+            <wp:effectExtent l="0" t="0" r="8890" b="6350"/>
+            <wp:docPr id="575410611" name="Imagen 1" descr="Interfaz de usuario gráfica, Sitio web&#10;&#10;Descripción generada automáticamente"/>
+            <wp:cNvGraphicFramePr>
+              <a:graphicFrameLocks xmlns:a="http://schemas.openxmlformats.org/drawingml/2006/main" noChangeAspect="1"/>
+            </wp:cNvGraphicFramePr>
+            <a:graphic xmlns:a="http://schemas.openxmlformats.org/drawingml/2006/main">
+              <a:graphicData uri="http://schemas.openxmlformats.org/drawingml/2006/picture">
+                <pic:pic xmlns:pic="http://schemas.openxmlformats.org/drawingml/2006/picture">
+                  <pic:nvPicPr>
+                    <pic:cNvPr id="575410611" name="Imagen 1" descr="Interfaz de usuario gráfica, Sitio web&#10;&#10;Descripción generada automáticamente"/>
+                    <pic:cNvPicPr/>
+                  </pic:nvPicPr>
+                  <pic:blipFill>
+                    <a:blip r:embed="rId14" cstate="print">
+                      <a:extLst>
+                        <a:ext uri="{28A0092B-C50C-407E-A947-70E740481C1C}">
+                          <a14:useLocalDpi xmlns:a14="http://schemas.microsoft.com/office/drawing/2010/main" val="0"/>
+                        </a:ext>
+                      </a:extLst>
+                    </a:blip>
+                    <a:stretch>
+                      <a:fillRect/>
+                    </a:stretch>
+                  </pic:blipFill>
+                  <pic:spPr>
+                    <a:xfrm>
+                      <a:off x="0" y="0"/>
+                      <a:ext cx="2897719" cy="1629968"/>
+                    </a:xfrm>
+                    <a:prstGeom prst="rect">
+                      <a:avLst/>
+                    </a:prstGeom>
+                  </pic:spPr>
+                </pic:pic>
+              </a:graphicData>
+            </a:graphic>
+          </wp:inline>
+        </w:drawing>
+      </w:r>
+      <w:r>
+        <w:rPr>
+          <w:rFonts w:eastAsia="Arial, Arial" w:cs="Arial, Arial"/>
+          <w:noProof/>
+        </w:rPr>
+        <w:drawing>
+          <wp:inline distT="0" distB="0" distL="0" distR="0" wp14:anchorId="3E190CA9" wp14:editId="23C3E508">
+            <wp:extent cx="2870200" cy="1614487"/>
+            <wp:effectExtent l="0" t="0" r="6350" b="5080"/>
+            <wp:docPr id="1244558795" name="Imagen 5" descr="Interfaz de usuario gráfica, Sitio web&#10;&#10;Descripción generada automáticamente"/>
+            <wp:cNvGraphicFramePr>
+              <a:graphicFrameLocks xmlns:a="http://schemas.openxmlformats.org/drawingml/2006/main" noChangeAspect="1"/>
+            </wp:cNvGraphicFramePr>
+            <a:graphic xmlns:a="http://schemas.openxmlformats.org/drawingml/2006/main">
+              <a:graphicData uri="http://schemas.openxmlformats.org/drawingml/2006/picture">
+                <pic:pic xmlns:pic="http://schemas.openxmlformats.org/drawingml/2006/picture">
+                  <pic:nvPicPr>
+                    <pic:cNvPr id="1244558795" name="Imagen 5" descr="Interfaz de usuario gráfica, Sitio web&#10;&#10;Descripción generada automáticamente"/>
+                    <pic:cNvPicPr/>
+                  </pic:nvPicPr>
+                  <pic:blipFill>
+                    <a:blip r:embed="rId15" cstate="print">
+                      <a:extLst>
+                        <a:ext uri="{28A0092B-C50C-407E-A947-70E740481C1C}">
+                          <a14:useLocalDpi xmlns:a14="http://schemas.microsoft.com/office/drawing/2010/main" val="0"/>
+                        </a:ext>
+                      </a:extLst>
+                    </a:blip>
+                    <a:stretch>
+                      <a:fillRect/>
+                    </a:stretch>
+                  </pic:blipFill>
+                  <pic:spPr>
+                    <a:xfrm>
+                      <a:off x="0" y="0"/>
+                      <a:ext cx="2889742" cy="1625479"/>
+                    </a:xfrm>
+                    <a:prstGeom prst="rect">
+                      <a:avLst/>
+                    </a:prstGeom>
+                  </pic:spPr>
+                </pic:pic>
+              </a:graphicData>
+            </a:graphic>
+          </wp:inline>
+        </w:drawing>
+      </w:r>
+      <w:r>
+        <w:rPr>
+          <w:rFonts w:eastAsia="Arial, Arial" w:cs="Arial, Arial"/>
+          <w:noProof/>
+        </w:rPr>
+        <w:drawing>
+          <wp:inline distT="0" distB="0" distL="0" distR="0" wp14:anchorId="101A84CA" wp14:editId="6464E524">
+            <wp:extent cx="2870200" cy="2989791"/>
+            <wp:effectExtent l="0" t="0" r="6350" b="1270"/>
+            <wp:docPr id="641116502" name="Imagen 4" descr="Interfaz de usuario gráfica&#10;&#10;Descripción generada automáticamente"/>
+            <wp:cNvGraphicFramePr>
+              <a:graphicFrameLocks xmlns:a="http://schemas.openxmlformats.org/drawingml/2006/main" noChangeAspect="1"/>
+            </wp:cNvGraphicFramePr>
+            <a:graphic xmlns:a="http://schemas.openxmlformats.org/drawingml/2006/main">
+              <a:graphicData uri="http://schemas.openxmlformats.org/drawingml/2006/picture">
+                <pic:pic xmlns:pic="http://schemas.openxmlformats.org/drawingml/2006/picture">
+                  <pic:nvPicPr>
+                    <pic:cNvPr id="641116502" name="Imagen 4" descr="Interfaz de usuario gráfica&#10;&#10;Descripción generada automáticamente"/>
+                    <pic:cNvPicPr/>
+                  </pic:nvPicPr>
+                  <pic:blipFill>
+                    <a:blip r:embed="rId16" cstate="print">
+                      <a:extLst>
+                        <a:ext uri="{28A0092B-C50C-407E-A947-70E740481C1C}">
+                          <a14:useLocalDpi xmlns:a14="http://schemas.microsoft.com/office/drawing/2010/main" val="0"/>
+                        </a:ext>
+                      </a:extLst>
+                    </a:blip>
+                    <a:stretch>
+                      <a:fillRect/>
+                    </a:stretch>
+                  </pic:blipFill>
+                  <pic:spPr>
+                    <a:xfrm>
+                      <a:off x="0" y="0"/>
+                      <a:ext cx="2892334" cy="3012848"/>
+                    </a:xfrm>
+                    <a:prstGeom prst="rect">
+                      <a:avLst/>
+                    </a:prstGeom>
+                  </pic:spPr>
+                </pic:pic>
+              </a:graphicData>
+            </a:graphic>
+          </wp:inline>
+        </w:drawing>
+      </w:r>
+      <w:r>
+        <w:rPr>
+          <w:rFonts w:eastAsia="Arial, Arial" w:cs="Arial, Arial"/>
+        </w:rPr>
+        <w:br w:type="page"/>
+      </w:r>
+    </w:p>
+    <w:p>
+      <w:pPr>
         <w:pStyle w:val="Textbody"/>
         <w:rPr>
           <w:rFonts w:eastAsia="Arial, Arial" w:cs="Arial, Arial"/>
@@ -2987,6 +3371,7 @@
           <w:rFonts w:eastAsia="Arial, Arial" w:cs="Arial, Arial"/>
           <w:color w:val="auto"/>
         </w:rPr>
+        <w:lastRenderedPageBreak/>
         <w:t>Para el diseño de la base de datos, usaremos un gestor de base de datos relacional (MariaDB) y diseñaremos un modelo entidad relación para poder ver cómo interaccionan las tablas entre sí.</w:t>
       </w:r>
     </w:p>
@@ -3023,7 +3408,7 @@
                     </pic:cNvPicPr>
                   </pic:nvPicPr>
                   <pic:blipFill rotWithShape="1">
-                    <a:blip r:embed="rId10">
+                    <a:blip r:embed="rId17">
                       <a:extLst>
                         <a:ext uri="{28A0092B-C50C-407E-A947-70E740481C1C}">
                           <a14:useLocalDpi xmlns:a14="http://schemas.microsoft.com/office/drawing/2010/main" val="0"/>
@@ -3145,7 +3530,6 @@
       </w:pPr>
       <w:bookmarkStart w:id="9" w:name="__RefHeading__870_980353409"/>
       <w:r>
-        <w:lastRenderedPageBreak/>
         <w:t>Implementación</w:t>
       </w:r>
       <w:bookmarkEnd w:id="9"/>
@@ -3198,22 +3582,22 @@
     </w:p>
     <w:p>
       <w:pPr>
-        <w:pStyle w:val="Textbody"/>
-        <w:rPr>
-          <w:rFonts w:eastAsia="Arial, Arial" w:cs="Arial, Arial"/>
-          <w:color w:val="FF0000"/>
-        </w:rPr>
-      </w:pPr>
-    </w:p>
-    <w:p>
-      <w:pPr>
         <w:pStyle w:val="Ttulo3"/>
+        <w:rPr>
+          <w:color w:val="00B050"/>
+        </w:rPr>
       </w:pPr>
       <w:bookmarkStart w:id="10" w:name="__RefHeading__928_1438982970"/>
       <w:r>
+        <w:rPr>
+          <w:color w:val="00B050"/>
+        </w:rPr>
         <w:t xml:space="preserve">Pruebas   </w:t>
       </w:r>
       <w:r>
+        <w:rPr>
+          <w:color w:val="00B050"/>
+        </w:rPr>
         <w:tab/>
       </w:r>
       <w:bookmarkEnd w:id="10"/>
@@ -3221,14 +3605,26 @@
     <w:p>
       <w:pPr>
         <w:pStyle w:val="Textbody"/>
-      </w:pPr>
-      <w:r>
+        <w:rPr>
+          <w:color w:val="00B050"/>
+        </w:rPr>
+      </w:pPr>
+      <w:r>
+        <w:rPr>
+          <w:color w:val="00B050"/>
+        </w:rPr>
         <w:t xml:space="preserve">Son muchas pruebas que pueden realizarse en un proyecto, para eliminar los posibles errores y garantizar su correcto funcionamiento. Los casos de prueba establecen las condiciones/variables que permitirán determinar si los requisitos establecidos se cumplen o no. A </w:t>
       </w:r>
       <w:r>
+        <w:rPr>
+          <w:color w:val="00B050"/>
+        </w:rPr>
         <w:t>continuación,</w:t>
       </w:r>
       <w:r>
+        <w:rPr>
+          <w:color w:val="00B050"/>
+        </w:rPr>
         <w:t xml:space="preserve"> se detallan algunos de los casos de prueba que se ejecutarán para comprobar la correcta construcción de este proyecto.</w:t>
       </w:r>
     </w:p>
@@ -3375,6 +3771,7 @@
           <w:rFonts w:eastAsia="Arial, Arial" w:cs="Arial, Arial"/>
           <w:color w:val="FF0000"/>
         </w:rPr>
+        <w:lastRenderedPageBreak/>
         <w:t xml:space="preserve">Descripción de las condiciones de ejecución que se deben cumplir antes de iniciar el caso de prueba, por ejemplo, que se haya realizado correctamente el </w:t>
       </w:r>
       <w:proofErr w:type="spellStart"/>
@@ -3624,7 +4021,6 @@
           <w:rFonts w:eastAsia="Arial, Arial" w:cs="Arial, Arial"/>
           <w:color w:val="FF0000"/>
         </w:rPr>
-        <w:lastRenderedPageBreak/>
         <w:t>Evaluación</w:t>
       </w:r>
     </w:p>
@@ -3753,15 +4149,13 @@
         <w:tab/>
         <w:t xml:space="preserve">Detallar qué áreas (módulos, componentes, </w:t>
       </w:r>
-      <w:proofErr w:type="gramStart"/>
-      <w:r>
-        <w:rPr>
-          <w:rFonts w:eastAsia="Arial, Arial" w:cs="Arial, Arial"/>
-          <w:color w:val="FF0000"/>
-        </w:rPr>
-        <w:t>documentos,...</w:t>
-      </w:r>
-      <w:proofErr w:type="gramEnd"/>
+      <w:r>
+        <w:rPr>
+          <w:rFonts w:eastAsia="Arial, Arial" w:cs="Arial, Arial"/>
+          <w:color w:val="FF0000"/>
+        </w:rPr>
+        <w:t>documentos...</w:t>
+      </w:r>
       <w:r>
         <w:rPr>
           <w:rFonts w:eastAsia="Arial, Arial" w:cs="Arial, Arial"/>
@@ -3792,12 +4186,10 @@
         <w:pStyle w:val="Ttulo2"/>
       </w:pPr>
       <w:bookmarkStart w:id="11" w:name="__RefHeading__874_980353409"/>
-      <w:proofErr w:type="gramStart"/>
       <w:r>
         <w:t>Objetivos a conseguir</w:t>
       </w:r>
       <w:bookmarkEnd w:id="11"/>
-      <w:proofErr w:type="gramEnd"/>
     </w:p>
     <w:p>
       <w:pPr>
@@ -3912,6 +4304,7 @@
           <w:rFonts w:eastAsia="Arial, Arial" w:cs="Arial, Arial"/>
           <w:color w:val="FF0000"/>
         </w:rPr>
+        <w:lastRenderedPageBreak/>
         <w:t>Tener 150 clientes el primer año.</w:t>
       </w:r>
     </w:p>
@@ -3934,15 +4327,13 @@
         </w:rPr>
         <w:t xml:space="preserve">Contar </w:t>
       </w:r>
-      <w:proofErr w:type="gramStart"/>
-      <w:r>
-        <w:rPr>
-          <w:rFonts w:eastAsia="Arial, Arial" w:cs="Arial, Arial"/>
-          <w:color w:val="FF0000"/>
-        </w:rPr>
-        <w:t>con  3000</w:t>
-      </w:r>
-      <w:proofErr w:type="gramEnd"/>
+      <w:r>
+        <w:rPr>
+          <w:rFonts w:eastAsia="Arial, Arial" w:cs="Arial, Arial"/>
+          <w:color w:val="FF0000"/>
+        </w:rPr>
+        <w:t>con 3000</w:t>
+      </w:r>
       <w:r>
         <w:rPr>
           <w:rFonts w:eastAsia="Arial, Arial" w:cs="Arial, Arial"/>
@@ -4107,7 +4498,6 @@
         </w:numPr>
       </w:pPr>
       <w:r>
-        <w:lastRenderedPageBreak/>
         <w:t>Estudio de la situación actual</w:t>
       </w:r>
     </w:p>
@@ -4307,6 +4697,7 @@
         </w:numPr>
       </w:pPr>
       <w:r>
+        <w:lastRenderedPageBreak/>
         <w:t>Desarrollo de los interfaces, los datos y los procedimientos</w:t>
       </w:r>
     </w:p>
@@ -4445,7 +4836,6 @@
       </w:pPr>
       <w:bookmarkStart w:id="20" w:name="__RefHeading__4319_478974897"/>
       <w:r>
-        <w:lastRenderedPageBreak/>
         <w:t>FUENTES</w:t>
       </w:r>
       <w:bookmarkEnd w:id="20"/>
@@ -4629,6 +5019,7 @@
           <w:b/>
           <w:bCs/>
         </w:rPr>
+        <w:lastRenderedPageBreak/>
         <w:t>Índices</w:t>
       </w:r>
     </w:p>
@@ -4796,13 +5187,12 @@
         <w:pStyle w:val="Textbody"/>
       </w:pPr>
       <w:r>
-        <w:lastRenderedPageBreak/>
         <w:t xml:space="preserve">                         </w:t>
       </w:r>
     </w:p>
     <w:sectPr>
-      <w:headerReference w:type="default" r:id="rId11"/>
-      <w:footerReference w:type="default" r:id="rId12"/>
+      <w:headerReference w:type="default" r:id="rId18"/>
+      <w:footerReference w:type="default" r:id="rId19"/>
       <w:pgSz w:w="11906" w:h="16838"/>
       <w:pgMar w:top="991" w:right="1416" w:bottom="991" w:left="1418" w:header="708" w:footer="708" w:gutter="0"/>
       <w:cols w:space="720"/>

</xml_diff>

<commit_message>
traduccion al ingles de la memoria
</commit_message>
<xml_diff>
--- a/documentacion/proyecto_final/Roman_Kornyeyev_AnaIsabel_Pedrajas_proyecto_22-23.docx
+++ b/documentacion/proyecto_final/Roman_Kornyeyev_AnaIsabel_Pedrajas_proyecto_22-23.docx
@@ -389,20 +389,8 @@
           <w:sz w:val="28"/>
           <w:szCs w:val="28"/>
         </w:rPr>
-        <w:t xml:space="preserve">Román </w:t>
-      </w:r>
-      <w:proofErr w:type="spellStart"/>
-      <w:r>
-        <w:rPr>
-          <w:rFonts w:ascii="Arial" w:hAnsi="Arial" w:cs="Arial"/>
-          <w:b/>
-          <w:bCs/>
-          <w:sz w:val="28"/>
-          <w:szCs w:val="28"/>
-        </w:rPr>
-        <w:t>Kornyeyev</w:t>
-      </w:r>
-      <w:proofErr w:type="spellEnd"/>
+        <w:t>Román Kornyeyev</w:t>
+      </w:r>
     </w:p>
     <w:p>
       <w:pPr>
@@ -1005,46 +993,194 @@
       <w:pPr>
         <w:jc w:val="center"/>
         <w:rPr>
-          <w:rFonts w:ascii="Arial, Arial" w:eastAsia="Arial, Arial" w:hAnsi="Arial, Arial" w:cs="Arial, Arial"/>
-          <w:color w:val="000000"/>
-        </w:rPr>
-      </w:pPr>
-      <w:r>
-        <w:rPr>
           <w:rFonts w:ascii="Arial" w:hAnsi="Arial" w:cs="Arial"/>
           <w:b/>
           <w:bCs/>
           <w:sz w:val="28"/>
           <w:szCs w:val="28"/>
+          <w:lang w:val="en-GB"/>
+        </w:rPr>
+      </w:pPr>
+      <w:r>
+        <w:rPr>
+          <w:rFonts w:ascii="Arial" w:hAnsi="Arial" w:cs="Arial"/>
+          <w:b/>
+          <w:bCs/>
+          <w:sz w:val="28"/>
+          <w:szCs w:val="28"/>
+          <w:lang w:val="en-GB"/>
         </w:rPr>
         <w:t>ABSTRACT</w:t>
       </w:r>
     </w:p>
     <w:p>
       <w:pPr>
-        <w:pStyle w:val="Textbody"/>
-        <w:ind w:hanging="360"/>
-        <w:jc w:val="left"/>
-      </w:pPr>
-      <w:r>
-        <w:rPr>
-          <w:rFonts w:eastAsia="Arial, Arial" w:cs="Arial, Arial"/>
-          <w:color w:val="FF0000"/>
-        </w:rPr>
-        <w:t>Traducción</w:t>
-      </w:r>
-      <w:r>
-        <w:rPr>
-          <w:rFonts w:eastAsia="Arial, Arial" w:cs="Arial, Arial"/>
-        </w:rPr>
-        <w:t xml:space="preserve"> al inglés del resumen realizado en el punto anterior.</w:t>
-      </w:r>
-    </w:p>
-    <w:p>
-      <w:pPr>
-        <w:pStyle w:val="Textbody"/>
-        <w:jc w:val="left"/>
-      </w:pPr>
+        <w:jc w:val="center"/>
+        <w:rPr>
+          <w:rFonts w:ascii="Arial" w:hAnsi="Arial" w:cs="Arial"/>
+          <w:b/>
+          <w:bCs/>
+          <w:sz w:val="28"/>
+          <w:szCs w:val="28"/>
+          <w:lang w:val="en-GB"/>
+        </w:rPr>
+      </w:pPr>
+    </w:p>
+    <w:p>
+      <w:pPr>
+        <w:jc w:val="both"/>
+        <w:rPr>
+          <w:rFonts w:ascii="Arial" w:eastAsia="Arial, Arial" w:hAnsi="Arial" w:cs="Arial"/>
+          <w:color w:val="000000"/>
+          <w:lang w:val="en-GB"/>
+        </w:rPr>
+      </w:pPr>
+      <w:r>
+        <w:rPr>
+          <w:rFonts w:ascii="Arial" w:eastAsia="Arial, Arial" w:hAnsi="Arial" w:cs="Arial"/>
+          <w:color w:val="000000"/>
+          <w:lang w:val="en-GB"/>
+        </w:rPr>
+        <w:t>With our final degree project (Higher Degree in Web Application Development), we aim to demonstrate the knowledge acquired throughout the two-year course, as well as the new skills obtained during our internship period at the company.</w:t>
+      </w:r>
+    </w:p>
+    <w:p>
+      <w:pPr>
+        <w:jc w:val="both"/>
+        <w:rPr>
+          <w:rFonts w:ascii="Arial" w:eastAsia="Arial, Arial" w:hAnsi="Arial" w:cs="Arial"/>
+          <w:color w:val="000000"/>
+          <w:lang w:val="en-GB"/>
+        </w:rPr>
+      </w:pPr>
+    </w:p>
+    <w:p>
+      <w:pPr>
+        <w:jc w:val="both"/>
+        <w:rPr>
+          <w:rFonts w:ascii="Arial" w:eastAsia="Arial, Arial" w:hAnsi="Arial" w:cs="Arial"/>
+          <w:color w:val="000000"/>
+          <w:lang w:val="en-GB"/>
+        </w:rPr>
+      </w:pPr>
+      <w:r>
+        <w:rPr>
+          <w:rFonts w:ascii="Arial" w:eastAsia="Arial, Arial" w:hAnsi="Arial" w:cs="Arial"/>
+          <w:color w:val="000000"/>
+          <w:lang w:val="en-GB"/>
+        </w:rPr>
+        <w:t xml:space="preserve">In the current year of 2023, there are many forums, opinion blogs, etc. However, there is no specialized website for sharing ideas about TV series. There are many people who would like to share ideas, opinions, and preferences about series on a website and connect with others who have similar or shared interests, allowing them to converse, debate, and share opinions. This is where </w:t>
+      </w:r>
+      <w:proofErr w:type="spellStart"/>
+      <w:r>
+        <w:rPr>
+          <w:rFonts w:ascii="Arial" w:eastAsia="Arial, Arial" w:hAnsi="Arial" w:cs="Arial"/>
+          <w:color w:val="000000"/>
+          <w:lang w:val="en-GB"/>
+        </w:rPr>
+        <w:t>SeriesBuddies</w:t>
+      </w:r>
+      <w:proofErr w:type="spellEnd"/>
+      <w:r>
+        <w:rPr>
+          <w:rFonts w:ascii="Arial" w:eastAsia="Arial, Arial" w:hAnsi="Arial" w:cs="Arial"/>
+          <w:color w:val="000000"/>
+          <w:lang w:val="en-GB"/>
+        </w:rPr>
+        <w:t xml:space="preserve"> comes in.</w:t>
+      </w:r>
+    </w:p>
+    <w:p>
+      <w:pPr>
+        <w:jc w:val="both"/>
+        <w:rPr>
+          <w:rFonts w:ascii="Arial" w:eastAsia="Arial, Arial" w:hAnsi="Arial" w:cs="Arial"/>
+          <w:color w:val="000000"/>
+          <w:lang w:val="en-GB"/>
+        </w:rPr>
+      </w:pPr>
+    </w:p>
+    <w:p>
+      <w:pPr>
+        <w:jc w:val="both"/>
+        <w:rPr>
+          <w:rFonts w:ascii="Arial" w:eastAsia="Arial, Arial" w:hAnsi="Arial" w:cs="Arial"/>
+          <w:color w:val="000000"/>
+          <w:lang w:val="en-GB"/>
+        </w:rPr>
+      </w:pPr>
+      <w:r>
+        <w:rPr>
+          <w:rFonts w:ascii="Arial" w:eastAsia="Arial, Arial" w:hAnsi="Arial" w:cs="Arial"/>
+          <w:color w:val="000000"/>
+          <w:lang w:val="en-GB"/>
+        </w:rPr>
+        <w:t xml:space="preserve">Our proposed project is to develop a web application called </w:t>
+      </w:r>
+      <w:proofErr w:type="spellStart"/>
+      <w:r>
+        <w:rPr>
+          <w:rFonts w:ascii="Arial" w:eastAsia="Arial, Arial" w:hAnsi="Arial" w:cs="Arial"/>
+          <w:color w:val="000000"/>
+          <w:lang w:val="en-GB"/>
+        </w:rPr>
+        <w:t>SeriesBuddies</w:t>
+      </w:r>
+      <w:proofErr w:type="spellEnd"/>
+      <w:r>
+        <w:rPr>
+          <w:rFonts w:ascii="Arial" w:eastAsia="Arial, Arial" w:hAnsi="Arial" w:cs="Arial"/>
+          <w:color w:val="000000"/>
+          <w:lang w:val="en-GB"/>
+        </w:rPr>
+        <w:t>. This website will allow series enthusiasts not only to keep a record of the content they watch on different streaming platforms but also to interact with other users through dialogue and the exchange of opinions about series. Initially, the platform will primarily target a younger audience (aged between 18-25), although it will be accessible to all age groups.</w:t>
+      </w:r>
+    </w:p>
+    <w:p>
+      <w:pPr>
+        <w:jc w:val="both"/>
+        <w:rPr>
+          <w:rFonts w:ascii="Arial" w:eastAsia="Arial, Arial" w:hAnsi="Arial" w:cs="Arial"/>
+          <w:color w:val="000000"/>
+          <w:lang w:val="en-GB"/>
+        </w:rPr>
+      </w:pPr>
+    </w:p>
+    <w:p>
+      <w:pPr>
+        <w:jc w:val="both"/>
+        <w:rPr>
+          <w:rFonts w:ascii="Arial" w:eastAsia="Arial, Arial" w:hAnsi="Arial" w:cs="Arial"/>
+          <w:color w:val="000000"/>
+          <w:lang w:val="en-GB"/>
+        </w:rPr>
+      </w:pPr>
+      <w:r>
+        <w:rPr>
+          <w:rFonts w:ascii="Arial" w:eastAsia="Arial, Arial" w:hAnsi="Arial" w:cs="Arial"/>
+          <w:color w:val="000000"/>
+          <w:lang w:val="en-GB"/>
+        </w:rPr>
+        <w:t xml:space="preserve">To develop </w:t>
+      </w:r>
+      <w:proofErr w:type="spellStart"/>
+      <w:r>
+        <w:rPr>
+          <w:rFonts w:ascii="Arial" w:eastAsia="Arial, Arial" w:hAnsi="Arial" w:cs="Arial"/>
+          <w:color w:val="000000"/>
+          <w:lang w:val="en-GB"/>
+        </w:rPr>
+        <w:t>SeriesBuddies</w:t>
+      </w:r>
+      <w:proofErr w:type="spellEnd"/>
+      <w:r>
+        <w:rPr>
+          <w:rFonts w:ascii="Arial" w:eastAsia="Arial, Arial" w:hAnsi="Arial" w:cs="Arial"/>
+          <w:color w:val="000000"/>
+          <w:lang w:val="en-GB"/>
+        </w:rPr>
+        <w:t xml:space="preserve"> on the front-end, we have utilized the following technologies: HTML, CSS (vanilla), and JavaScript (vanilla). For the back-end, we have chosen to use: PHP (vanilla) and MariaDB.</w:t>
+      </w:r>
     </w:p>
     <w:p>
       <w:pPr>
@@ -3661,7 +3797,23 @@
           <w:rFonts w:eastAsia="Arial, Arial" w:cs="Arial, Arial"/>
           <w:color w:val="FF0000"/>
         </w:rPr>
-        <w:t>Fecha/autor/[ versión a probar]</w:t>
+        <w:t>Fecha/autor</w:t>
+      </w:r>
+      <w:proofErr w:type="gramStart"/>
+      <w:r>
+        <w:rPr>
+          <w:rFonts w:eastAsia="Arial, Arial" w:cs="Arial, Arial"/>
+          <w:color w:val="FF0000"/>
+        </w:rPr>
+        <w:t>/[</w:t>
+      </w:r>
+      <w:proofErr w:type="gramEnd"/>
+      <w:r>
+        <w:rPr>
+          <w:rFonts w:eastAsia="Arial, Arial" w:cs="Arial, Arial"/>
+          <w:color w:val="FF0000"/>
+        </w:rPr>
+        <w:t xml:space="preserve"> versión a probar]</w:t>
       </w:r>
     </w:p>
     <w:p>
@@ -3697,7 +3849,23 @@
           <w:rFonts w:eastAsia="Arial, Arial" w:cs="Arial, Arial"/>
           <w:color w:val="FF0000"/>
         </w:rPr>
-        <w:t>Identificador del caso de prueba ( nombre único)</w:t>
+        <w:t xml:space="preserve">Identificador del caso de prueba </w:t>
+      </w:r>
+      <w:proofErr w:type="gramStart"/>
+      <w:r>
+        <w:rPr>
+          <w:rFonts w:eastAsia="Arial, Arial" w:cs="Arial, Arial"/>
+          <w:color w:val="FF0000"/>
+        </w:rPr>
+        <w:t>( nombre</w:t>
+      </w:r>
+      <w:proofErr w:type="gramEnd"/>
+      <w:r>
+        <w:rPr>
+          <w:rFonts w:eastAsia="Arial, Arial" w:cs="Arial, Arial"/>
+          <w:color w:val="FF0000"/>
+        </w:rPr>
+        <w:t xml:space="preserve"> único)</w:t>
       </w:r>
     </w:p>
     <w:p>
@@ -3772,23 +3940,7 @@
           <w:color w:val="FF0000"/>
         </w:rPr>
         <w:lastRenderedPageBreak/>
-        <w:t xml:space="preserve">Descripción de las condiciones de ejecución que se deben cumplir antes de iniciar el caso de prueba, por ejemplo, que se haya realizado correctamente el </w:t>
-      </w:r>
-      <w:proofErr w:type="spellStart"/>
-      <w:r>
-        <w:rPr>
-          <w:rFonts w:eastAsia="Arial, Arial" w:cs="Arial, Arial"/>
-          <w:color w:val="FF0000"/>
-        </w:rPr>
-        <w:t>login</w:t>
-      </w:r>
-      <w:proofErr w:type="spellEnd"/>
-      <w:r>
-        <w:rPr>
-          <w:rFonts w:eastAsia="Arial, Arial" w:cs="Arial, Arial"/>
-          <w:color w:val="FF0000"/>
-        </w:rPr>
-        <w:t xml:space="preserve"> en el sistema...</w:t>
+        <w:t>Descripción de las condiciones de ejecución que se deben cumplir antes de iniciar el caso de prueba, por ejemplo, que se haya realizado correctamente el login en el sistema...</w:t>
       </w:r>
     </w:p>
     <w:p>
@@ -3981,7 +4133,23 @@
           <w:rFonts w:eastAsia="Arial, Arial" w:cs="Arial, Arial"/>
           <w:color w:val="FF0000"/>
         </w:rPr>
-        <w:t>Fecha/autor/[ versión probada ]</w:t>
+        <w:t>Fecha/autor</w:t>
+      </w:r>
+      <w:proofErr w:type="gramStart"/>
+      <w:r>
+        <w:rPr>
+          <w:rFonts w:eastAsia="Arial, Arial" w:cs="Arial, Arial"/>
+          <w:color w:val="FF0000"/>
+        </w:rPr>
+        <w:t>/[</w:t>
+      </w:r>
+      <w:proofErr w:type="gramEnd"/>
+      <w:r>
+        <w:rPr>
+          <w:rFonts w:eastAsia="Arial, Arial" w:cs="Arial, Arial"/>
+          <w:color w:val="FF0000"/>
+        </w:rPr>
+        <w:t xml:space="preserve"> versión probada ]</w:t>
       </w:r>
     </w:p>
     <w:p>
@@ -4204,8 +4372,17 @@
           <w:rFonts w:eastAsia="Arial, Arial" w:cs="Arial, Arial"/>
           <w:color w:val="FF0000"/>
         </w:rPr>
-        <w:t>Se pueden diferenciar objetivos que son para el desarrollo (cumplimiento de los requisitos técnicos) del proyecto o bien del negocio, de la empresa, financieros,...</w:t>
-      </w:r>
+        <w:t xml:space="preserve">Se pueden diferenciar objetivos que son para el desarrollo (cumplimiento de los requisitos técnicos) del proyecto o bien del negocio, de la empresa, </w:t>
+      </w:r>
+      <w:proofErr w:type="gramStart"/>
+      <w:r>
+        <w:rPr>
+          <w:rFonts w:eastAsia="Arial, Arial" w:cs="Arial, Arial"/>
+          <w:color w:val="FF0000"/>
+        </w:rPr>
+        <w:t>financieros,...</w:t>
+      </w:r>
+      <w:proofErr w:type="gramEnd"/>
     </w:p>
     <w:p>
       <w:pPr>
@@ -5060,15 +5237,15 @@
         <w:pStyle w:val="Textbody"/>
       </w:pPr>
       <w:r>
-        <w:t xml:space="preserve">No se emplearán formas personales (instalamos, seleccionamos...) en su lugar se utilizarán formas impersonales ( instalar, se instalará, seleccionar, se </w:t>
+        <w:t xml:space="preserve">No se emplearán formas personales (instalamos, seleccionamos...) en su lugar se utilizarán formas impersonales </w:t>
       </w:r>
       <w:proofErr w:type="gramStart"/>
       <w:r>
-        <w:t>selecciona,...</w:t>
+        <w:t>( instalar</w:t>
       </w:r>
       <w:proofErr w:type="gramEnd"/>
       <w:r>
-        <w:t>).</w:t>
+        <w:t>, se instalará, seleccionar, se selecciona,...).</w:t>
       </w:r>
     </w:p>
     <w:p>
@@ -8813,6 +8990,7 @@
   <w:style w:type="paragraph" w:styleId="NormalWeb">
     <w:name w:val="Normal (Web)"/>
     <w:basedOn w:val="Normal"/>
+    <w:uiPriority w:val="99"/>
     <w:pPr>
       <w:spacing w:before="160" w:after="160" w:line="300" w:lineRule="atLeast"/>
     </w:pPr>

</xml_diff>